<commit_message>
Updates to tutorial 2
</commit_message>
<xml_diff>
--- a/src/doc/userdocs/tutorials/tutorial2.docx
+++ b/src/doc/userdocs/tutorials/tutorial2.docx
@@ -240,6 +240,7 @@
     </w:p>
     <w:p>
       <w:pPr>
+        <w:ind w:left="5040" w:hanging="5040"/>
         <w:jc w:val="center"/>
         <w:rPr>
           <w:rFonts w:ascii="Verdana" w:eastAsia="Arial Unicode MS" w:hAnsi="Verdana"/>
@@ -251,13 +252,23 @@
           <w:rFonts w:ascii="Verdana" w:eastAsia="Arial Unicode MS" w:hAnsi="Verdana"/>
           <w:sz w:val="28"/>
         </w:rPr>
-        <w:t>Fedora 3.0 Beta 1</w:t>
-      </w:r>
-    </w:p>
-    <w:p>
-      <w:pPr>
+        <w:t>Fedora 3.0</w:t>
+      </w:r>
+    </w:p>
+    <w:p>
+      <w:pPr>
+        <w:ind w:left="5040" w:hanging="5040"/>
         <w:jc w:val="center"/>
         <w:rPr>
+          <w:rFonts w:ascii="Verdana" w:eastAsia="Arial Unicode MS" w:hAnsi="Verdana"/>
+          <w:sz w:val="28"/>
+        </w:rPr>
+      </w:pPr>
+    </w:p>
+    <w:p>
+      <w:pPr>
+        <w:jc w:val="center"/>
+        <w:rPr>
           <w:rFonts w:eastAsia="Arial Unicode MS"/>
         </w:rPr>
       </w:pPr>
@@ -271,7 +282,7 @@
         <w:rPr>
           <w:rFonts w:eastAsia="Arial Unicode MS"/>
         </w:rPr>
-        <w:instrText xml:space="preserve"> DATE \@"M/d/yyyy H:mm AM/PM" </w:instrText>
+        <w:instrText xml:space="preserve"> DATE  \@ "M/d/yyyy h:mm am/pm" </w:instrText>
       </w:r>
       <w:r>
         <w:rPr>
@@ -284,7 +295,7 @@
           <w:rFonts w:eastAsia="Arial Unicode MS"/>
           <w:noProof/>
         </w:rPr>
-        <w:t>6/13/2008 13:44 PM</w:t>
+        <w:t>7/2/2008 1:28 PM</w:t>
       </w:r>
       <w:r>
         <w:rPr>
@@ -303,6 +314,13 @@
     </w:p>
     <w:p>
       <w:pPr>
+        <w:rPr>
+          <w:rFonts w:eastAsia="Arial Unicode MS"/>
+        </w:rPr>
+      </w:pPr>
+    </w:p>
+    <w:p>
+      <w:pPr>
         <w:jc w:val="center"/>
         <w:rPr>
           <w:rFonts w:eastAsia="Arial Unicode MS"/>
@@ -311,13 +329,6 @@
     </w:p>
     <w:p>
       <w:pPr>
-        <w:rPr>
-          <w:rFonts w:eastAsia="Arial Unicode MS"/>
-        </w:rPr>
-      </w:pPr>
-    </w:p>
-    <w:p>
-      <w:pPr>
         <w:jc w:val="center"/>
         <w:rPr>
           <w:rFonts w:eastAsia="Arial Unicode MS"/>
@@ -326,43 +337,52 @@
     </w:p>
     <w:p>
       <w:pPr>
-        <w:jc w:val="center"/>
-        <w:rPr>
-          <w:rFonts w:eastAsia="Arial Unicode MS"/>
-        </w:rPr>
-      </w:pPr>
-    </w:p>
-    <w:p>
-      <w:pPr>
-        <w:jc w:val="center"/>
-        <w:rPr>
-          <w:rFonts w:eastAsia="Arial Unicode MS"/>
-          <w:b/>
-          <w:color w:val="FF0000"/>
-          <w:sz w:val="28"/>
-          <w:szCs w:val="28"/>
-        </w:rPr>
-      </w:pPr>
-      <w:r>
-        <w:rPr>
-          <w:rFonts w:eastAsia="Arial Unicode MS"/>
-          <w:b/>
-          <w:color w:val="FF0000"/>
-          <w:sz w:val="28"/>
-          <w:szCs w:val="28"/>
-        </w:rPr>
-        <w:t>Notice: This document has not been updated for Fedora 3.0 Beta 2 and is inconsistent with the software.  It will be updated prior to delivery of Fedora 3.0.</w:t>
-      </w:r>
-      <w:r>
-        <w:rPr>
-          <w:rFonts w:eastAsia="Arial Unicode MS"/>
-          <w:b/>
-          <w:color w:val="FF0000"/>
-          <w:sz w:val="28"/>
-          <w:szCs w:val="28"/>
-        </w:rPr>
-        <w:t xml:space="preserve">  Example materials for the tutorial have not been updated and cannot be used with the Fedora 3.0 Beta 2 software.  These materials will be updated for the Fedora 3.0 release.</w:t>
-      </w:r>
+        <w:rPr>
+          <w:rFonts w:eastAsia="Arial Unicode MS"/>
+        </w:rPr>
+      </w:pPr>
+    </w:p>
+    <w:p>
+      <w:pPr>
+        <w:rPr>
+          <w:rFonts w:eastAsia="Arial Unicode MS"/>
+        </w:rPr>
+      </w:pPr>
+    </w:p>
+    <w:p>
+      <w:pPr>
+        <w:rPr>
+          <w:rFonts w:eastAsia="Arial Unicode MS"/>
+        </w:rPr>
+      </w:pPr>
+    </w:p>
+    <w:p>
+      <w:pPr>
+        <w:rPr>
+          <w:rFonts w:eastAsia="Arial Unicode MS"/>
+        </w:rPr>
+      </w:pPr>
+    </w:p>
+    <w:p>
+      <w:pPr>
+        <w:rPr>
+          <w:rFonts w:eastAsia="Arial Unicode MS"/>
+        </w:rPr>
+      </w:pPr>
+    </w:p>
+    <w:p>
+      <w:pPr>
+        <w:rPr>
+          <w:rFonts w:eastAsia="Arial Unicode MS"/>
+        </w:rPr>
+      </w:pPr>
+    </w:p>
+    <w:p>
+      <w:pPr>
+        <w:rPr>
+          <w:rFonts w:eastAsia="Arial Unicode MS"/>
+        </w:rPr>
+      </w:pPr>
     </w:p>
     <w:p>
       <w:pPr>
@@ -478,25 +498,12 @@
         </w:rPr>
         <w:br w:type="page"/>
       </w:r>
-    </w:p>
-    <w:p>
-      <w:pPr>
-        <w:rPr>
-          <w:rFonts w:eastAsia="Arial Unicode MS"/>
-        </w:rPr>
-      </w:pPr>
-    </w:p>
-    <w:p>
-      <w:pPr>
-        <w:rPr>
-          <w:rFonts w:eastAsia="Arial Unicode MS"/>
-        </w:rPr>
-      </w:pPr>
       <w:r>
         <w:rPr>
           <w:rFonts w:eastAsia="Arial Unicode MS"/>
           <w:b/>
         </w:rPr>
+        <w:lastRenderedPageBreak/>
         <w:t>Author:</w:t>
       </w:r>
       <w:r>
@@ -3855,88 +3862,46 @@
             <w:rStyle w:val="Hyperlink"/>
             <w:rFonts w:eastAsia="Arial Unicode MS"/>
           </w:rPr>
-          <w:t>inst</w:t>
-        </w:r>
+          <w:t>installed</w:t>
+        </w:r>
+      </w:hyperlink>
+      <w:r>
+        <w:rPr>
+          <w:rFonts w:eastAsia="Arial Unicode MS"/>
+        </w:rPr>
+        <w:t xml:space="preserve"> the Fedora software </w:t>
+      </w:r>
+      <w:r>
+        <w:rPr>
+          <w:rFonts w:eastAsia="Arial Unicode MS"/>
+        </w:rPr>
+        <w:t xml:space="preserve">and are at a computer </w:t>
+      </w:r>
+      <w:r>
+        <w:rPr>
+          <w:rFonts w:eastAsia="Arial Unicode MS"/>
+        </w:rPr>
+        <w:t>with access to a</w:t>
+      </w:r>
+      <w:r>
+        <w:rPr>
+          <w:rFonts w:eastAsia="Arial Unicode MS"/>
+        </w:rPr>
+        <w:t xml:space="preserve"> Fedora repository</w:t>
+      </w:r>
+      <w:r>
+        <w:rPr>
+          <w:rFonts w:eastAsia="Arial Unicode MS"/>
+        </w:rPr>
+        <w:t xml:space="preserve"> through the </w:t>
+      </w:r>
+      <w:hyperlink r:id="rId9" w:history="1">
         <w:r>
           <w:rPr>
             <w:rStyle w:val="Hyperlink"/>
             <w:rFonts w:eastAsia="Arial Unicode MS"/>
           </w:rPr>
-          <w:t>a</w:t>
-        </w:r>
-        <w:r>
-          <w:rPr>
-            <w:rStyle w:val="Hyperlink"/>
-            <w:rFonts w:eastAsia="Arial Unicode MS"/>
-          </w:rPr>
-          <w:t>lled</w:t>
-        </w:r>
-      </w:hyperlink>
-      <w:r>
-        <w:rPr>
-          <w:rFonts w:eastAsia="Arial Unicode MS"/>
-        </w:rPr>
-        <w:t xml:space="preserve"> the Fedora software </w:t>
-      </w:r>
-      <w:r>
-        <w:rPr>
-          <w:rFonts w:eastAsia="Arial Unicode MS"/>
-        </w:rPr>
-        <w:t xml:space="preserve">and are at a computer </w:t>
-      </w:r>
-      <w:r>
-        <w:rPr>
-          <w:rFonts w:eastAsia="Arial Unicode MS"/>
-        </w:rPr>
-        <w:t>with access to a</w:t>
-      </w:r>
-      <w:r>
-        <w:rPr>
-          <w:rFonts w:eastAsia="Arial Unicode MS"/>
-        </w:rPr>
-        <w:t xml:space="preserve"> Fedora repository</w:t>
-      </w:r>
-      <w:r>
-        <w:rPr>
-          <w:rFonts w:eastAsia="Arial Unicode MS"/>
-        </w:rPr>
-        <w:t xml:space="preserve"> through the </w:t>
-      </w:r>
-      <w:hyperlink r:id="rId9" w:history="1">
-        <w:r>
-          <w:rPr>
-            <w:rStyle w:val="Hyperlink"/>
-            <w:rFonts w:eastAsia="Arial Unicode MS"/>
-          </w:rPr>
-          <w:t xml:space="preserve">Fedora </w:t>
-        </w:r>
-        <w:r>
-          <w:rPr>
-            <w:rStyle w:val="Hyperlink"/>
-            <w:rFonts w:eastAsia="Arial Unicode MS"/>
-          </w:rPr>
-          <w:t>A</w:t>
-        </w:r>
-        <w:r>
-          <w:rPr>
-            <w:rStyle w:val="Hyperlink"/>
-            <w:rFonts w:eastAsia="Arial Unicode MS"/>
-          </w:rPr>
-          <w:t>d</w:t>
-        </w:r>
-        <w:r>
-          <w:rPr>
-            <w:rStyle w:val="Hyperlink"/>
-            <w:rFonts w:eastAsia="Arial Unicode MS"/>
-          </w:rPr>
-          <w:t>m</w:t>
-        </w:r>
-        <w:r>
-          <w:rPr>
-            <w:rStyle w:val="Hyperlink"/>
-            <w:rFonts w:eastAsia="Arial Unicode MS"/>
-          </w:rPr>
-          <w:t>inistrator</w:t>
+          <w:t>Fedora Administrator</w:t>
         </w:r>
       </w:hyperlink>
       <w:r>
@@ -4165,7 +4130,19 @@
         <w:rPr>
           <w:rFonts w:eastAsia="Arial Unicode MS"/>
         </w:rPr>
-        <w:t xml:space="preserve"> version of the pages.  The services may be either local to the machine of the respective Fedora server or sourced another network accessible server that is addressable via a URL.  </w:t>
+        <w:t xml:space="preserve"> version of the pages.  The services may be either local to the machine of the respective Fedora server or sourced </w:t>
+      </w:r>
+      <w:r>
+        <w:rPr>
+          <w:rFonts w:eastAsia="Arial Unicode MS"/>
+        </w:rPr>
+        <w:t xml:space="preserve">from </w:t>
+      </w:r>
+      <w:r>
+        <w:rPr>
+          <w:rFonts w:eastAsia="Arial Unicode MS"/>
+        </w:rPr>
+        <w:t xml:space="preserve">another network accessible server that is addressable via a URL.  </w:t>
       </w:r>
       <w:r>
         <w:rPr>
@@ -4265,7 +4242,19 @@
         <w:rPr>
           <w:rFonts w:eastAsia="Arial Unicode MS"/>
         </w:rPr>
-        <w:t xml:space="preserve"> interface to these digital objects</w:t>
+        <w:t xml:space="preserve"> interface</w:t>
+      </w:r>
+      <w:r>
+        <w:rPr>
+          <w:rFonts w:eastAsia="Arial Unicode MS"/>
+        </w:rPr>
+        <w:t>s</w:t>
+      </w:r>
+      <w:r>
+        <w:rPr>
+          <w:rFonts w:eastAsia="Arial Unicode MS"/>
+        </w:rPr>
+        <w:t xml:space="preserve"> to these digital objects</w:t>
       </w:r>
       <w:r>
         <w:rPr>
@@ -4303,7 +4292,43 @@
         <w:rPr>
           <w:rFonts w:eastAsia="Arial Unicode MS"/>
         </w:rPr>
-        <w:t xml:space="preserve">-based methods.   This interface consists of a set of built-in methods to access characteristics common to all digital objects such as key metadata and internal structure.  These include a method to introspect on an object to reveal the set of methods that constitute the extended behavior of that object.  For example, a client could use these built-in methods to “learn” about the capability of the digital object described above to dynamically </w:t>
+        <w:t>-based methods.   Th</w:t>
+      </w:r>
+      <w:r>
+        <w:rPr>
+          <w:rFonts w:eastAsia="Arial Unicode MS"/>
+        </w:rPr>
+        <w:t>e</w:t>
+      </w:r>
+      <w:r>
+        <w:rPr>
+          <w:rFonts w:eastAsia="Arial Unicode MS"/>
+        </w:rPr>
+        <w:t>s</w:t>
+      </w:r>
+      <w:r>
+        <w:rPr>
+          <w:rFonts w:eastAsia="Arial Unicode MS"/>
+        </w:rPr>
+        <w:t>e</w:t>
+      </w:r>
+      <w:r>
+        <w:rPr>
+          <w:rFonts w:eastAsia="Arial Unicode MS"/>
+        </w:rPr>
+        <w:t xml:space="preserve"> interface</w:t>
+      </w:r>
+      <w:r>
+        <w:rPr>
+          <w:rFonts w:eastAsia="Arial Unicode MS"/>
+        </w:rPr>
+        <w:t>s</w:t>
+      </w:r>
+      <w:r>
+        <w:rPr>
+          <w:rFonts w:eastAsia="Arial Unicode MS"/>
+        </w:rPr>
+        <w:t xml:space="preserve"> consist of a set of built-in methods to access characteristics common to all digital objects such as key metadata and internal structure.  These include a method to introspect on an object to reveal the set of methods that constitute the extended behavior of that object.  For example, a client could use these built-in methods to “learn” about the capability of the digital object described above to dynamically </w:t>
       </w:r>
       <w:r>
         <w:rPr>
@@ -4678,10 +4703,10 @@
             <v:path o:extrusionok="f" gradientshapeok="t" o:connecttype="rect"/>
             <o:lock v:ext="edit" aspectratio="t"/>
           </v:shapetype>
-          <v:shape id="_x0000_i1025" type="#_x0000_t75" style="width:362.25pt;height:141.75pt" o:ole="">
+          <v:shape id="_x0000_i1025" type="#_x0000_t75" style="width:362.4pt;height:141.6pt" o:ole="">
             <v:imagedata r:id="rId11" o:title="" croptop="15765f" cropbottom="7207f"/>
           </v:shape>
-          <o:OLEObject Type="Embed" ProgID="Visio.Drawing.11" ShapeID="_x0000_i1025" DrawAspect="Content" ObjectID="_1274869841" r:id="rId12"/>
+          <o:OLEObject Type="Embed" ProgID="Visio.Drawing.11" ShapeID="_x0000_i1025" DrawAspect="Content" ObjectID="_1276510455" r:id="rId12"/>
         </w:object>
       </w:r>
     </w:p>
@@ -4927,7 +4952,7 @@
         </w:rPr>
         <w:t xml:space="preserve">, and </w:t>
       </w:r>
-      <w:hyperlink r:id="rId14" w:anchor="d0e613" w:history="1">
+      <w:hyperlink r:id="rId14" w:history="1">
         <w:r>
           <w:rPr>
             <w:rStyle w:val="Hyperlink"/>
@@ -5142,7 +5167,19 @@
         <w:rPr>
           <w:rFonts w:eastAsia="Arial Unicode MS"/>
         </w:rPr>
-        <w:t xml:space="preserve"> from a machine you will need to change the values in the Login screen </w:t>
+        <w:t xml:space="preserve"> from a machine</w:t>
+      </w:r>
+      <w:r>
+        <w:rPr>
+          <w:rFonts w:eastAsia="Arial Unicode MS"/>
+        </w:rPr>
+        <w:t xml:space="preserve"> different from the machine on which your Fedora server is running</w:t>
+      </w:r>
+      <w:r>
+        <w:rPr>
+          <w:rFonts w:eastAsia="Arial Unicode MS"/>
+        </w:rPr>
+        <w:t xml:space="preserve"> you will need to change the values in the Login screen </w:t>
       </w:r>
       <w:r>
         <w:rPr>
@@ -5179,9 +5216,9 @@
         </w:rPr>
         <w:drawing>
           <wp:inline distT="0" distB="0" distL="0" distR="0">
-            <wp:extent cx="2752725" cy="2114550"/>
-            <wp:effectExtent l="19050" t="0" r="9525" b="0"/>
-            <wp:docPr id="2" name="Picture 2"/>
+            <wp:extent cx="2750820" cy="2171700"/>
+            <wp:effectExtent l="19050" t="0" r="0" b="0"/>
+            <wp:docPr id="32" name="Picture 32"/>
             <wp:cNvGraphicFramePr>
               <a:graphicFrameLocks xmlns:a="http://schemas.openxmlformats.org/drawingml/2006/main" noChangeAspect="1"/>
             </wp:cNvGraphicFramePr>
@@ -5189,7 +5226,7 @@
               <a:graphicData uri="http://schemas.openxmlformats.org/drawingml/2006/picture">
                 <pic:pic xmlns:pic="http://schemas.openxmlformats.org/drawingml/2006/picture">
                   <pic:nvPicPr>
-                    <pic:cNvPr id="0" name="Picture 2"/>
+                    <pic:cNvPr id="0" name="Picture 32"/>
                     <pic:cNvPicPr>
                       <a:picLocks noChangeAspect="1" noChangeArrowheads="1"/>
                     </pic:cNvPicPr>
@@ -5204,7 +5241,7 @@
                   <pic:spPr bwMode="auto">
                     <a:xfrm>
                       <a:off x="0" y="0"/>
-                      <a:ext cx="2752725" cy="2114550"/>
+                      <a:ext cx="2750820" cy="2171700"/>
                     </a:xfrm>
                     <a:prstGeom prst="rect">
                       <a:avLst/>
@@ -5673,7 +5710,19 @@
         <w:rPr>
           <w:rFonts w:eastAsia="Arial Unicode MS"/>
         </w:rPr>
-        <w:t>An identifier or PID.</w:t>
+        <w:t>An identifier or PID</w:t>
+      </w:r>
+      <w:r>
+        <w:rPr>
+          <w:rFonts w:eastAsia="Arial Unicode MS"/>
+        </w:rPr>
+        <w:t xml:space="preserve"> (Persistent Identifier)</w:t>
+      </w:r>
+      <w:r>
+        <w:rPr>
+          <w:rFonts w:eastAsia="Arial Unicode MS"/>
+        </w:rPr>
+        <w:t>.</w:t>
       </w:r>
       <w:r>
         <w:rPr>
@@ -5724,12 +5773,21 @@
           <w:rFonts w:eastAsia="Arial Unicode MS"/>
         </w:rPr>
       </w:pPr>
+      <w:proofErr w:type="spellStart"/>
       <w:r>
         <w:rPr>
           <w:rFonts w:eastAsia="Arial Unicode MS"/>
           <w:i/>
         </w:rPr>
-        <w:t xml:space="preserve">Datastream </w:t>
+        <w:t>Datastream</w:t>
+      </w:r>
+      <w:proofErr w:type="spellEnd"/>
+      <w:r>
+        <w:rPr>
+          <w:rFonts w:eastAsia="Arial Unicode MS"/>
+          <w:i/>
+        </w:rPr>
+        <w:t xml:space="preserve"> </w:t>
       </w:r>
       <w:r>
         <w:rPr>
@@ -5885,11 +5943,19 @@
         </w:rPr>
         <w:t xml:space="preserve">:  </w:t>
       </w:r>
-      <w:r>
-        <w:rPr>
-          <w:rFonts w:eastAsia="Arial Unicode MS"/>
-        </w:rPr>
-        <w:t>Datastream content is stored and managed within the Fedora repository’s persistent storage.</w:t>
+      <w:proofErr w:type="spellStart"/>
+      <w:r>
+        <w:rPr>
+          <w:rFonts w:eastAsia="Arial Unicode MS"/>
+        </w:rPr>
+        <w:t>Datastream</w:t>
+      </w:r>
+      <w:proofErr w:type="spellEnd"/>
+      <w:r>
+        <w:rPr>
+          <w:rFonts w:eastAsia="Arial Unicode MS"/>
+        </w:rPr>
+        <w:t xml:space="preserve"> content is stored and managed within the Fedora repository’s persistent storage.</w:t>
       </w:r>
       <w:r>
         <w:rPr>
@@ -6011,11 +6077,19 @@
         </w:rPr>
         <w:t xml:space="preserve">Externally Referenced (E):  </w:t>
       </w:r>
-      <w:r>
-        <w:rPr>
-          <w:rFonts w:eastAsia="Arial Unicode MS"/>
-        </w:rPr>
-        <w:t>Datastream content is external to the Fedora repository and is referenced by a URL that is recorded within the digital object.</w:t>
+      <w:proofErr w:type="spellStart"/>
+      <w:r>
+        <w:rPr>
+          <w:rFonts w:eastAsia="Arial Unicode MS"/>
+        </w:rPr>
+        <w:t>Datastream</w:t>
+      </w:r>
+      <w:proofErr w:type="spellEnd"/>
+      <w:r>
+        <w:rPr>
+          <w:rFonts w:eastAsia="Arial Unicode MS"/>
+        </w:rPr>
+        <w:t xml:space="preserve"> content is external to the Fedora repository and is referenced by a URL that is recorded within the digital object.</w:t>
       </w:r>
       <w:r>
         <w:rPr>
@@ -6450,9 +6524,9 @@
         </w:rPr>
         <w:drawing>
           <wp:inline distT="0" distB="0" distL="0" distR="0">
-            <wp:extent cx="3838575" cy="1466850"/>
-            <wp:effectExtent l="19050" t="0" r="9525" b="0"/>
-            <wp:docPr id="3" name="Picture 3"/>
+            <wp:extent cx="3840480" cy="1524000"/>
+            <wp:effectExtent l="19050" t="0" r="7620" b="0"/>
+            <wp:docPr id="62" name="Picture 62"/>
             <wp:cNvGraphicFramePr>
               <a:graphicFrameLocks xmlns:a="http://schemas.openxmlformats.org/drawingml/2006/main" noChangeAspect="1"/>
             </wp:cNvGraphicFramePr>
@@ -6460,7 +6534,7 @@
               <a:graphicData uri="http://schemas.openxmlformats.org/drawingml/2006/picture">
                 <pic:pic xmlns:pic="http://schemas.openxmlformats.org/drawingml/2006/picture">
                   <pic:nvPicPr>
-                    <pic:cNvPr id="0" name="Picture 3"/>
+                    <pic:cNvPr id="0" name="Picture 62"/>
                     <pic:cNvPicPr>
                       <a:picLocks noChangeAspect="1" noChangeArrowheads="1"/>
                     </pic:cNvPicPr>
@@ -6475,7 +6549,7 @@
                   <pic:spPr bwMode="auto">
                     <a:xfrm>
                       <a:off x="0" y="0"/>
-                      <a:ext cx="3838575" cy="1466850"/>
+                      <a:ext cx="3840480" cy="1524000"/>
                     </a:xfrm>
                     <a:prstGeom prst="rect">
                       <a:avLst/>
@@ -6583,26 +6657,13 @@
         <w:rPr>
           <w:rFonts w:eastAsia="Arial Unicode MS"/>
         </w:rPr>
-        <w:t xml:space="preserve">The </w:t>
-      </w:r>
-      <w:r>
-        <w:rPr>
-          <w:rStyle w:val="Dialog"/>
-          <w:rFonts w:eastAsia="Arial Unicode MS"/>
-        </w:rPr>
-        <w:t>Content Model</w:t>
-      </w:r>
-      <w:r>
-        <w:rPr>
-          <w:rFonts w:eastAsia="Arial Unicode MS"/>
-        </w:rPr>
-        <w:t xml:space="preserve"> field is available for more advanced applications and can be left blank for now.  Also, </w:t>
-      </w:r>
-      <w:r>
-        <w:rPr>
-          <w:rFonts w:eastAsia="Arial Unicode MS"/>
-        </w:rPr>
-        <w:t>check the box for</w:t>
+        <w:t>C</w:t>
+      </w:r>
+      <w:r>
+        <w:rPr>
+          <w:rFonts w:eastAsia="Arial Unicode MS"/>
+        </w:rPr>
+        <w:t>heck the box for</w:t>
       </w:r>
       <w:r>
         <w:rPr>
@@ -6795,9 +6856,9 @@
         <w:lastRenderedPageBreak/>
         <w:drawing>
           <wp:inline distT="0" distB="0" distL="0" distR="0">
-            <wp:extent cx="5486400" cy="3590925"/>
+            <wp:extent cx="5486400" cy="3787315"/>
             <wp:effectExtent l="19050" t="0" r="0" b="0"/>
-            <wp:docPr id="4" name="Picture 4"/>
+            <wp:docPr id="65" name="Picture 65"/>
             <wp:cNvGraphicFramePr>
               <a:graphicFrameLocks xmlns:a="http://schemas.openxmlformats.org/drawingml/2006/main" noChangeAspect="1"/>
             </wp:cNvGraphicFramePr>
@@ -6805,7 +6866,7 @@
               <a:graphicData uri="http://schemas.openxmlformats.org/drawingml/2006/picture">
                 <pic:pic xmlns:pic="http://schemas.openxmlformats.org/drawingml/2006/picture">
                   <pic:nvPicPr>
-                    <pic:cNvPr id="0" name="Picture 4"/>
+                    <pic:cNvPr id="0" name="Picture 65"/>
                     <pic:cNvPicPr>
                       <a:picLocks noChangeAspect="1" noChangeArrowheads="1"/>
                     </pic:cNvPicPr>
@@ -6820,7 +6881,7 @@
                   <pic:spPr bwMode="auto">
                     <a:xfrm>
                       <a:off x="0" y="0"/>
-                      <a:ext cx="5486400" cy="3590925"/>
+                      <a:ext cx="5486400" cy="3787315"/>
                     </a:xfrm>
                     <a:prstGeom prst="rect">
                       <a:avLst/>
@@ -6970,6 +7031,7 @@
         </w:rPr>
         <w:t xml:space="preserve">lick on the </w:t>
       </w:r>
+      <w:proofErr w:type="spellStart"/>
       <w:r>
         <w:rPr>
           <w:rStyle w:val="Dialog"/>
@@ -6977,6 +7039,7 @@
         </w:rPr>
         <w:t>Datastreams</w:t>
       </w:r>
+      <w:proofErr w:type="spellEnd"/>
       <w:r>
         <w:rPr>
           <w:rFonts w:eastAsia="Arial Unicode MS"/>
@@ -7102,7 +7165,21 @@
         <w:rPr>
           <w:rFonts w:eastAsia="Arial Unicode MS"/>
         </w:rPr>
-        <w:t xml:space="preserve"> button to see the default contents of this Datastream, with the DC </w:t>
+        <w:t xml:space="preserve"> button to see the default contents of this </w:t>
+      </w:r>
+      <w:proofErr w:type="spellStart"/>
+      <w:r>
+        <w:rPr>
+          <w:rFonts w:eastAsia="Arial Unicode MS"/>
+        </w:rPr>
+        <w:t>Datastream</w:t>
+      </w:r>
+      <w:proofErr w:type="spellEnd"/>
+      <w:r>
+        <w:rPr>
+          <w:rFonts w:eastAsia="Arial Unicode MS"/>
+        </w:rPr>
+        <w:t xml:space="preserve">, with the DC </w:t>
       </w:r>
       <w:r>
         <w:rPr>
@@ -7160,9 +7237,9 @@
         <w:lastRenderedPageBreak/>
         <w:drawing>
           <wp:inline distT="0" distB="0" distL="0" distR="0">
-            <wp:extent cx="5486400" cy="3762375"/>
+            <wp:extent cx="5486400" cy="3787315"/>
             <wp:effectExtent l="19050" t="0" r="0" b="0"/>
-            <wp:docPr id="5" name="Picture 5"/>
+            <wp:docPr id="74" name="Picture 74"/>
             <wp:cNvGraphicFramePr>
               <a:graphicFrameLocks xmlns:a="http://schemas.openxmlformats.org/drawingml/2006/main" noChangeAspect="1"/>
             </wp:cNvGraphicFramePr>
@@ -7170,7 +7247,7 @@
               <a:graphicData uri="http://schemas.openxmlformats.org/drawingml/2006/picture">
                 <pic:pic xmlns:pic="http://schemas.openxmlformats.org/drawingml/2006/picture">
                   <pic:nvPicPr>
-                    <pic:cNvPr id="0" name="Picture 5"/>
+                    <pic:cNvPr id="0" name="Picture 74"/>
                     <pic:cNvPicPr>
                       <a:picLocks noChangeAspect="1" noChangeArrowheads="1"/>
                     </pic:cNvPicPr>
@@ -7185,7 +7262,7 @@
                   <pic:spPr bwMode="auto">
                     <a:xfrm>
                       <a:off x="0" y="0"/>
-                      <a:ext cx="5486400" cy="3762375"/>
+                      <a:ext cx="5486400" cy="3787315"/>
                     </a:xfrm>
                     <a:prstGeom prst="rect">
                       <a:avLst/>
@@ -7269,7 +7346,21 @@
         <w:rPr>
           <w:rFonts w:eastAsia="Arial Unicode MS"/>
         </w:rPr>
-        <w:t xml:space="preserve"> - Datastream display</w:t>
+        <w:t xml:space="preserve"> - </w:t>
+      </w:r>
+      <w:proofErr w:type="spellStart"/>
+      <w:r>
+        <w:rPr>
+          <w:rFonts w:eastAsia="Arial Unicode MS"/>
+        </w:rPr>
+        <w:t>Datastream</w:t>
+      </w:r>
+      <w:proofErr w:type="spellEnd"/>
+      <w:r>
+        <w:rPr>
+          <w:rFonts w:eastAsia="Arial Unicode MS"/>
+        </w:rPr>
+        <w:t xml:space="preserve"> display</w:t>
       </w:r>
       <w:bookmarkEnd w:id="43"/>
       <w:bookmarkEnd w:id="44"/>
@@ -7725,7 +7816,19 @@
         <w:rPr>
           <w:rFonts w:eastAsia="Arial Unicode MS"/>
         </w:rPr>
-        <w:t xml:space="preserve"> in this example in</w:t>
+        <w:t xml:space="preserve"> </w:t>
+      </w:r>
+      <w:r>
+        <w:rPr>
+          <w:rFonts w:eastAsia="Arial Unicode MS"/>
+        </w:rPr>
+        <w:t>for</w:t>
+      </w:r>
+      <w:r>
+        <w:rPr>
+          <w:rFonts w:eastAsia="Arial Unicode MS"/>
+        </w:rPr>
+        <w:t xml:space="preserve"> this example in</w:t>
       </w:r>
       <w:proofErr w:type="gramStart"/>
       <w:r>
@@ -7849,7 +7952,27 @@
         <w:rPr>
           <w:rFonts w:eastAsia="Arial Unicode MS"/>
         </w:rPr>
-        <w:t xml:space="preserve"> tab on the left side of the window.  We’ll start with the </w:t>
+        <w:t xml:space="preserve"> tab on the left side of the</w:t>
+      </w:r>
+      <w:r>
+        <w:rPr>
+          <w:rFonts w:eastAsia="Arial Unicode MS"/>
+        </w:rPr>
+        <w:t xml:space="preserve"> </w:t>
+      </w:r>
+      <w:proofErr w:type="spellStart"/>
+      <w:r>
+        <w:rPr>
+          <w:rFonts w:eastAsia="Arial Unicode MS"/>
+        </w:rPr>
+        <w:t>Datastreams</w:t>
+      </w:r>
+      <w:proofErr w:type="spellEnd"/>
+      <w:r>
+        <w:rPr>
+          <w:rFonts w:eastAsia="Arial Unicode MS"/>
+        </w:rPr>
+        <w:t xml:space="preserve"> window.  We’ll start with the </w:t>
       </w:r>
       <w:r>
         <w:rPr>
@@ -8042,9 +8165,9 @@
         </w:rPr>
         <w:drawing>
           <wp:inline distT="0" distB="0" distL="0" distR="0">
-            <wp:extent cx="5486400" cy="4429125"/>
+            <wp:extent cx="5486400" cy="4647819"/>
             <wp:effectExtent l="19050" t="0" r="0" b="0"/>
-            <wp:docPr id="6" name="Picture 6"/>
+            <wp:docPr id="77" name="Picture 77"/>
             <wp:cNvGraphicFramePr>
               <a:graphicFrameLocks xmlns:a="http://schemas.openxmlformats.org/drawingml/2006/main" noChangeAspect="1"/>
             </wp:cNvGraphicFramePr>
@@ -8052,7 +8175,7 @@
               <a:graphicData uri="http://schemas.openxmlformats.org/drawingml/2006/picture">
                 <pic:pic xmlns:pic="http://schemas.openxmlformats.org/drawingml/2006/picture">
                   <pic:nvPicPr>
-                    <pic:cNvPr id="0" name="Picture 6"/>
+                    <pic:cNvPr id="0" name="Picture 77"/>
                     <pic:cNvPicPr>
                       <a:picLocks noChangeAspect="1" noChangeArrowheads="1"/>
                     </pic:cNvPicPr>
@@ -8067,7 +8190,7 @@
                   <pic:spPr bwMode="auto">
                     <a:xfrm>
                       <a:off x="0" y="0"/>
-                      <a:ext cx="5486400" cy="4429125"/>
+                      <a:ext cx="5486400" cy="4647819"/>
                     </a:xfrm>
                     <a:prstGeom prst="rect">
                       <a:avLst/>
@@ -8198,73 +8321,6 @@
         <w:rPr>
           <w:rFonts w:eastAsia="Arial Unicode MS"/>
         </w:rPr>
-        <w:t xml:space="preserve">The </w:t>
-      </w:r>
-      <w:r>
-        <w:rPr>
-          <w:rStyle w:val="Dialog"/>
-          <w:rFonts w:eastAsia="Arial Unicode MS"/>
-        </w:rPr>
-        <w:t>ID</w:t>
-      </w:r>
-      <w:r>
-        <w:rPr>
-          <w:rFonts w:eastAsia="Arial Unicode MS"/>
-        </w:rPr>
-        <w:t xml:space="preserve"> of the </w:t>
-      </w:r>
-      <w:proofErr w:type="spellStart"/>
-      <w:r>
-        <w:rPr>
-          <w:rFonts w:eastAsia="Arial Unicode MS"/>
-        </w:rPr>
-        <w:t>datastream</w:t>
-      </w:r>
-      <w:proofErr w:type="spellEnd"/>
-      <w:r>
-        <w:rPr>
-          <w:rFonts w:eastAsia="Arial Unicode MS"/>
-        </w:rPr>
-        <w:t xml:space="preserve"> should be a single token</w:t>
-      </w:r>
-      <w:r>
-        <w:rPr>
-          <w:rFonts w:eastAsia="Arial Unicode MS"/>
-        </w:rPr>
-        <w:t>.  By convention, it</w:t>
-      </w:r>
-      <w:r>
-        <w:rPr>
-          <w:rFonts w:eastAsia="Arial Unicode MS"/>
-        </w:rPr>
-        <w:t xml:space="preserve"> describes the purpose of the </w:t>
-      </w:r>
-      <w:proofErr w:type="spellStart"/>
-      <w:r>
-        <w:rPr>
-          <w:rFonts w:eastAsia="Arial Unicode MS"/>
-        </w:rPr>
-        <w:t>datastream</w:t>
-      </w:r>
-      <w:proofErr w:type="spellEnd"/>
-      <w:r>
-        <w:rPr>
-          <w:rFonts w:eastAsia="Arial Unicode MS"/>
-        </w:rPr>
-        <w:t>.</w:t>
-      </w:r>
-    </w:p>
-    <w:p>
-      <w:pPr>
-        <w:pStyle w:val="Tutorialbulletedlist"/>
-        <w:rPr>
-          <w:rFonts w:eastAsia="Arial Unicode MS"/>
-        </w:rPr>
-      </w:pPr>
-      <w:r>
-        <w:rPr>
-          <w:rFonts w:eastAsia="Arial Unicode MS"/>
-        </w:rPr>
         <w:lastRenderedPageBreak/>
         <w:t xml:space="preserve">The </w:t>
       </w:r>
@@ -8273,6 +8329,73 @@
           <w:rStyle w:val="Dialog"/>
           <w:rFonts w:eastAsia="Arial Unicode MS"/>
         </w:rPr>
+        <w:t>ID</w:t>
+      </w:r>
+      <w:r>
+        <w:rPr>
+          <w:rFonts w:eastAsia="Arial Unicode MS"/>
+        </w:rPr>
+        <w:t xml:space="preserve"> of the </w:t>
+      </w:r>
+      <w:proofErr w:type="spellStart"/>
+      <w:r>
+        <w:rPr>
+          <w:rFonts w:eastAsia="Arial Unicode MS"/>
+        </w:rPr>
+        <w:t>datastream</w:t>
+      </w:r>
+      <w:proofErr w:type="spellEnd"/>
+      <w:r>
+        <w:rPr>
+          <w:rFonts w:eastAsia="Arial Unicode MS"/>
+        </w:rPr>
+        <w:t xml:space="preserve"> should be a single token</w:t>
+      </w:r>
+      <w:r>
+        <w:rPr>
+          <w:rFonts w:eastAsia="Arial Unicode MS"/>
+        </w:rPr>
+        <w:t>.  By convention, it</w:t>
+      </w:r>
+      <w:r>
+        <w:rPr>
+          <w:rFonts w:eastAsia="Arial Unicode MS"/>
+        </w:rPr>
+        <w:t xml:space="preserve"> describes the purpose of the </w:t>
+      </w:r>
+      <w:proofErr w:type="spellStart"/>
+      <w:r>
+        <w:rPr>
+          <w:rFonts w:eastAsia="Arial Unicode MS"/>
+        </w:rPr>
+        <w:t>datastream</w:t>
+      </w:r>
+      <w:proofErr w:type="spellEnd"/>
+      <w:r>
+        <w:rPr>
+          <w:rFonts w:eastAsia="Arial Unicode MS"/>
+        </w:rPr>
+        <w:t>.</w:t>
+      </w:r>
+    </w:p>
+    <w:p>
+      <w:pPr>
+        <w:pStyle w:val="Tutorialbulletedlist"/>
+        <w:rPr>
+          <w:rFonts w:eastAsia="Arial Unicode MS"/>
+        </w:rPr>
+      </w:pPr>
+      <w:r>
+        <w:rPr>
+          <w:rFonts w:eastAsia="Arial Unicode MS"/>
+        </w:rPr>
+        <w:t xml:space="preserve">The </w:t>
+      </w:r>
+      <w:r>
+        <w:rPr>
+          <w:rStyle w:val="Dialog"/>
+          <w:rFonts w:eastAsia="Arial Unicode MS"/>
+        </w:rPr>
         <w:t>Label</w:t>
       </w:r>
       <w:r>
@@ -8405,8 +8528,17 @@
           <w:rStyle w:val="Dialog"/>
           <w:rFonts w:eastAsia="Arial Unicode MS"/>
         </w:rPr>
-        <w:t>Save Datastream</w:t>
-      </w:r>
+        <w:t xml:space="preserve">Save </w:t>
+      </w:r>
+      <w:proofErr w:type="spellStart"/>
+      <w:r>
+        <w:rPr>
+          <w:rStyle w:val="Dialog"/>
+          <w:rFonts w:eastAsia="Arial Unicode MS"/>
+        </w:rPr>
+        <w:t>Datastream</w:t>
+      </w:r>
+      <w:proofErr w:type="spellEnd"/>
       <w:r>
         <w:rPr>
           <w:rFonts w:eastAsia="Arial Unicode MS"/>
@@ -8710,6 +8842,7 @@
         </w:rPr>
         <w:t xml:space="preserve">You’re done!  Your </w:t>
       </w:r>
+      <w:proofErr w:type="spellStart"/>
       <w:r>
         <w:rPr>
           <w:rStyle w:val="Dialog"/>
@@ -8717,6 +8850,7 @@
         </w:rPr>
         <w:t>Datastreams</w:t>
       </w:r>
+      <w:proofErr w:type="spellEnd"/>
       <w:r>
         <w:rPr>
           <w:rFonts w:eastAsia="Arial Unicode MS"/>
@@ -8813,9 +8947,9 @@
         </w:rPr>
         <w:drawing>
           <wp:inline distT="0" distB="0" distL="0" distR="0">
-            <wp:extent cx="5486400" cy="4429125"/>
+            <wp:extent cx="5486400" cy="4647819"/>
             <wp:effectExtent l="19050" t="0" r="0" b="0"/>
-            <wp:docPr id="7" name="Picture 7"/>
+            <wp:docPr id="86" name="Picture 86"/>
             <wp:cNvGraphicFramePr>
               <a:graphicFrameLocks xmlns:a="http://schemas.openxmlformats.org/drawingml/2006/main" noChangeAspect="1"/>
             </wp:cNvGraphicFramePr>
@@ -8823,7 +8957,7 @@
               <a:graphicData uri="http://schemas.openxmlformats.org/drawingml/2006/picture">
                 <pic:pic xmlns:pic="http://schemas.openxmlformats.org/drawingml/2006/picture">
                   <pic:nvPicPr>
-                    <pic:cNvPr id="0" name="Picture 7"/>
+                    <pic:cNvPr id="0" name="Picture 86"/>
                     <pic:cNvPicPr>
                       <a:picLocks noChangeAspect="1" noChangeArrowheads="1"/>
                     </pic:cNvPicPr>
@@ -8838,7 +8972,7 @@
                   <pic:spPr bwMode="auto">
                     <a:xfrm>
                       <a:off x="0" y="0"/>
-                      <a:ext cx="5486400" cy="4429125"/>
+                      <a:ext cx="5486400" cy="4647819"/>
                     </a:xfrm>
                     <a:prstGeom prst="rect">
                       <a:avLst/>
@@ -9002,14 +9136,7 @@
         <w:rPr>
           <w:rFonts w:eastAsia="Arial Unicode MS"/>
         </w:rPr>
-        <w:t xml:space="preserve"> from the Fedora repository.  Try going to a </w:t>
-      </w:r>
-      <w:r>
-        <w:rPr>
-          <w:rFonts w:eastAsia="Arial Unicode MS"/>
-        </w:rPr>
-        <w:lastRenderedPageBreak/>
-        <w:t xml:space="preserve">browser and entering one of these URLs – the browser </w:t>
+        <w:t xml:space="preserve"> from the Fedora repository.  Try going to a browser and entering one of these URLs – the browser </w:t>
       </w:r>
       <w:r>
         <w:rPr>
@@ -9118,14 +9245,48 @@
           <w:rStyle w:val="Code"/>
           <w:rFonts w:eastAsia="Arial Unicode MS"/>
         </w:rPr>
-        <w:t>getDissemination</w:t>
+        <w:t>get</w:t>
+      </w:r>
+      <w:r>
+        <w:rPr>
+          <w:rStyle w:val="Code"/>
+          <w:rFonts w:eastAsia="Arial Unicode MS"/>
+        </w:rPr>
+        <w:t>Datastream</w:t>
+      </w:r>
+      <w:r>
+        <w:rPr>
+          <w:rStyle w:val="Code"/>
+          <w:rFonts w:eastAsia="Arial Unicode MS"/>
+        </w:rPr>
+        <w:t>Dissemination</w:t>
       </w:r>
       <w:proofErr w:type="spellEnd"/>
       <w:r>
         <w:rPr>
           <w:rFonts w:eastAsia="Arial Unicode MS"/>
         </w:rPr>
-        <w:t>) that provide digital object access.</w:t>
+        <w:t xml:space="preserve">) that provide </w:t>
+      </w:r>
+      <w:proofErr w:type="spellStart"/>
+      <w:r>
+        <w:rPr>
+          <w:rFonts w:eastAsia="Arial Unicode MS"/>
+        </w:rPr>
+        <w:t>d</w:t>
+      </w:r>
+      <w:r>
+        <w:rPr>
+          <w:rFonts w:eastAsia="Arial Unicode MS"/>
+        </w:rPr>
+        <w:t>atastream</w:t>
+      </w:r>
+      <w:proofErr w:type="spellEnd"/>
+      <w:r>
+        <w:rPr>
+          <w:rFonts w:eastAsia="Arial Unicode MS"/>
+        </w:rPr>
+        <w:t xml:space="preserve"> access.</w:t>
       </w:r>
       <w:r>
         <w:rPr>
@@ -9328,10 +9489,10 @@
       </w:pPr>
       <w:r>
         <w:object w:dxaOrig="16104" w:dyaOrig="16701">
-          <v:shape id="_x0000_i1026" type="#_x0000_t75" style="width:402.75pt;height:231pt" o:ole="">
+          <v:shape id="_x0000_i1026" type="#_x0000_t75" style="width:402.6pt;height:231.6pt" o:ole="">
             <v:imagedata r:id="rId21" o:title="" croptop="7298f" cropbottom="31516f" cropleft="13071f" cropright="3265f"/>
           </v:shape>
-          <o:OLEObject Type="Embed" ProgID="Visio.Drawing.11" ShapeID="_x0000_i1026" DrawAspect="Content" ObjectID="_1274869842" r:id="rId22"/>
+          <o:OLEObject Type="Embed" ProgID="Visio.Drawing.11" ShapeID="_x0000_i1026" DrawAspect="Content" ObjectID="_1276510456" r:id="rId22"/>
         </w:object>
       </w:r>
     </w:p>
@@ -9531,6 +9692,7 @@
         <w:rPr>
           <w:rFonts w:eastAsia="Arial Unicode MS"/>
         </w:rPr>
+        <w:lastRenderedPageBreak/>
         <w:t xml:space="preserve">This section describes how to do this where the motivating example is the creation of a </w:t>
       </w:r>
       <w:r>
@@ -9609,7 +9771,6 @@
         <w:rPr>
           <w:rFonts w:eastAsia="Arial Unicode MS"/>
         </w:rPr>
-        <w:lastRenderedPageBreak/>
         <w:t xml:space="preserve">To get started follow the same procedure as illustrated in </w:t>
       </w:r>
       <w:r>
@@ -9726,6 +9887,7 @@
         </w:rPr>
         <w:t xml:space="preserve">select the </w:t>
       </w:r>
+      <w:proofErr w:type="spellStart"/>
       <w:r>
         <w:rPr>
           <w:rStyle w:val="Dialog"/>
@@ -9733,6 +9895,7 @@
         </w:rPr>
         <w:t>Datastreams</w:t>
       </w:r>
+      <w:proofErr w:type="spellEnd"/>
       <w:r>
         <w:rPr>
           <w:rFonts w:eastAsia="Arial Unicode MS"/>
@@ -9811,9 +9974,9 @@
         </w:rPr>
         <w:drawing>
           <wp:inline distT="0" distB="0" distL="0" distR="0">
-            <wp:extent cx="5486400" cy="4772025"/>
+            <wp:extent cx="5486400" cy="4647819"/>
             <wp:effectExtent l="19050" t="0" r="0" b="0"/>
-            <wp:docPr id="9" name="Picture 9"/>
+            <wp:docPr id="89" name="Picture 89"/>
             <wp:cNvGraphicFramePr>
               <a:graphicFrameLocks xmlns:a="http://schemas.openxmlformats.org/drawingml/2006/main" noChangeAspect="1"/>
             </wp:cNvGraphicFramePr>
@@ -9821,7 +9984,7 @@
               <a:graphicData uri="http://schemas.openxmlformats.org/drawingml/2006/picture">
                 <pic:pic xmlns:pic="http://schemas.openxmlformats.org/drawingml/2006/picture">
                   <pic:nvPicPr>
-                    <pic:cNvPr id="0" name="Picture 9"/>
+                    <pic:cNvPr id="0" name="Picture 89"/>
                     <pic:cNvPicPr>
                       <a:picLocks noChangeAspect="1" noChangeArrowheads="1"/>
                     </pic:cNvPicPr>
@@ -9836,7 +9999,7 @@
                   <pic:spPr bwMode="auto">
                     <a:xfrm>
                       <a:off x="0" y="0"/>
-                      <a:ext cx="5486400" cy="4772025"/>
+                      <a:ext cx="5486400" cy="4647819"/>
                     </a:xfrm>
                     <a:prstGeom prst="rect">
                       <a:avLst/>
@@ -10118,6 +10281,7 @@
         <w:rPr>
           <w:rFonts w:eastAsia="Arial Unicode MS"/>
         </w:rPr>
+        <w:lastRenderedPageBreak/>
         <w:t xml:space="preserve">Pertaining to the selection of a Control Group, you have two choices if you want the </w:t>
       </w:r>
       <w:proofErr w:type="spellStart"/>
@@ -10218,7 +10382,6 @@
           <w:rStyle w:val="Dialog"/>
           <w:rFonts w:eastAsia="Arial Unicode MS"/>
         </w:rPr>
-        <w:lastRenderedPageBreak/>
         <w:t>External Referenced Content</w:t>
       </w:r>
       <w:r>
@@ -10882,9 +11045,9 @@
         <w:lastRenderedPageBreak/>
         <w:drawing>
           <wp:inline distT="0" distB="0" distL="0" distR="0">
-            <wp:extent cx="5486400" cy="4505325"/>
+            <wp:extent cx="5486400" cy="4647819"/>
             <wp:effectExtent l="19050" t="0" r="0" b="0"/>
-            <wp:docPr id="10" name="Picture 10"/>
+            <wp:docPr id="98" name="Picture 98"/>
             <wp:cNvGraphicFramePr>
               <a:graphicFrameLocks xmlns:a="http://schemas.openxmlformats.org/drawingml/2006/main" noChangeAspect="1"/>
             </wp:cNvGraphicFramePr>
@@ -10892,7 +11055,7 @@
               <a:graphicData uri="http://schemas.openxmlformats.org/drawingml/2006/picture">
                 <pic:pic xmlns:pic="http://schemas.openxmlformats.org/drawingml/2006/picture">
                   <pic:nvPicPr>
-                    <pic:cNvPr id="0" name="Picture 10"/>
+                    <pic:cNvPr id="0" name="Picture 98"/>
                     <pic:cNvPicPr>
                       <a:picLocks noChangeAspect="1" noChangeArrowheads="1"/>
                     </pic:cNvPicPr>
@@ -10907,7 +11070,7 @@
                   <pic:spPr bwMode="auto">
                     <a:xfrm>
                       <a:off x="0" y="0"/>
-                      <a:ext cx="5486400" cy="4505325"/>
+                      <a:ext cx="5486400" cy="4647819"/>
                     </a:xfrm>
                     <a:prstGeom prst="rect">
                       <a:avLst/>
@@ -11273,10 +11436,10 @@
       </w:pPr>
       <w:r>
         <w:object w:dxaOrig="15947" w:dyaOrig="12242">
-          <v:shape id="_x0000_i1027" type="#_x0000_t75" style="width:423.75pt;height:228pt" o:ole="">
+          <v:shape id="_x0000_i1027" type="#_x0000_t75" style="width:423.6pt;height:228pt" o:ole="">
             <v:imagedata r:id="rId26" o:title="" cropbottom="25847f" cropleft="-1146f" cropright="9362f"/>
           </v:shape>
-          <o:OLEObject Type="Embed" ProgID="Visio.Drawing.11" ShapeID="_x0000_i1027" DrawAspect="Content" ObjectID="_1274869843" r:id="rId27"/>
+          <o:OLEObject Type="Embed" ProgID="Visio.Drawing.11" ShapeID="_x0000_i1027" DrawAspect="Content" ObjectID="_1276510457" r:id="rId27"/>
         </w:object>
       </w:r>
     </w:p>
@@ -11285,9 +11448,9 @@
         <w:pStyle w:val="Caption"/>
         <w:jc w:val="center"/>
       </w:pPr>
-      <w:bookmarkStart w:id="80" w:name="_Toc81382456"/>
-      <w:bookmarkStart w:id="81" w:name="_Toc81384732"/>
-      <w:bookmarkStart w:id="82" w:name="_Ref81386139"/>
+      <w:bookmarkStart w:id="80" w:name="_Ref81386139"/>
+      <w:bookmarkStart w:id="81" w:name="_Toc81382456"/>
+      <w:bookmarkStart w:id="82" w:name="_Toc81384732"/>
       <w:bookmarkStart w:id="83" w:name="_Toc185924178"/>
       <w:bookmarkStart w:id="84" w:name="_Toc185924245"/>
       <w:bookmarkStart w:id="85" w:name="_Toc185924520"/>
@@ -11302,19 +11465,19 @@
           <w:t>11</w:t>
         </w:r>
       </w:fldSimple>
+      <w:bookmarkEnd w:id="80"/>
+      <w:r>
+        <w:t xml:space="preserve"> - Example digital object and </w:t>
+      </w:r>
+      <w:r>
+        <w:t xml:space="preserve">redirected </w:t>
+      </w:r>
+      <w:proofErr w:type="spellStart"/>
+      <w:r>
+        <w:t>datastream</w:t>
+      </w:r>
+      <w:bookmarkEnd w:id="81"/>
       <w:bookmarkEnd w:id="82"/>
-      <w:r>
-        <w:t xml:space="preserve"> - Example digital object and </w:t>
-      </w:r>
-      <w:r>
-        <w:t xml:space="preserve">redirected </w:t>
-      </w:r>
-      <w:proofErr w:type="spellStart"/>
-      <w:r>
-        <w:t>datastream</w:t>
-      </w:r>
-      <w:bookmarkEnd w:id="80"/>
-      <w:bookmarkEnd w:id="81"/>
       <w:bookmarkEnd w:id="83"/>
       <w:bookmarkEnd w:id="84"/>
       <w:bookmarkEnd w:id="85"/>
@@ -11890,7 +12053,7 @@
           <v:shape id="_x0000_i1028" type="#_x0000_t75" style="width:189pt;height:171pt" o:ole="">
             <v:imagedata r:id="rId29" o:title="" croptop="6081f" cropbottom="8107f" cropright="41069f"/>
           </v:shape>
-          <o:OLEObject Type="Embed" ProgID="Visio.Drawing.11" ShapeID="_x0000_i1028" DrawAspect="Content" ObjectID="_1274869844" r:id="rId30"/>
+          <o:OLEObject Type="Embed" ProgID="Visio.Drawing.11" ShapeID="_x0000_i1028" DrawAspect="Content" ObjectID="_1276510458" r:id="rId30"/>
         </w:object>
       </w:r>
     </w:p>
@@ -12009,7 +12172,31 @@
         <w:rPr>
           <w:rFonts w:eastAsia="Arial Unicode MS"/>
         </w:rPr>
-        <w:t xml:space="preserve">.  The uniform interface includes </w:t>
+        <w:t>.  The</w:t>
+      </w:r>
+      <w:r>
+        <w:rPr>
+          <w:rFonts w:eastAsia="Arial Unicode MS"/>
+        </w:rPr>
+        <w:t xml:space="preserve">se </w:t>
+      </w:r>
+      <w:r>
+        <w:rPr>
+          <w:rFonts w:eastAsia="Arial Unicode MS"/>
+        </w:rPr>
+        <w:t>interface</w:t>
+      </w:r>
+      <w:r>
+        <w:rPr>
+          <w:rFonts w:eastAsia="Arial Unicode MS"/>
+        </w:rPr>
+        <w:t>s</w:t>
+      </w:r>
+      <w:r>
+        <w:rPr>
+          <w:rFonts w:eastAsia="Arial Unicode MS"/>
+        </w:rPr>
+        <w:t xml:space="preserve"> include </w:t>
       </w:r>
       <w:r>
         <w:rPr>
@@ -12033,7 +12220,19 @@
         <w:rPr>
           <w:rFonts w:eastAsia="Arial Unicode MS"/>
         </w:rPr>
-        <w:t>all disseminations that are available for a particular digital object.   A digital object can have both static and dynamic disseminations, which is described below.</w:t>
+        <w:t xml:space="preserve">all disseminations that are available for a particular digital object.   A digital object can have both static and dynamic disseminations, which </w:t>
+      </w:r>
+      <w:r>
+        <w:rPr>
+          <w:rFonts w:eastAsia="Arial Unicode MS"/>
+        </w:rPr>
+        <w:t>are</w:t>
+      </w:r>
+      <w:r>
+        <w:rPr>
+          <w:rFonts w:eastAsia="Arial Unicode MS"/>
+        </w:rPr>
+        <w:t xml:space="preserve"> described below.</w:t>
       </w:r>
     </w:p>
     <w:p>
@@ -12147,7 +12346,19 @@
         <w:rPr>
           <w:rFonts w:eastAsia="Arial Unicode MS"/>
         </w:rPr>
-        <w:t xml:space="preserve"> digital object content.   While default</w:t>
+        <w:t xml:space="preserve"> digital object content.   While </w:t>
+      </w:r>
+      <w:r>
+        <w:rPr>
+          <w:rFonts w:eastAsia="Arial Unicode MS"/>
+        </w:rPr>
+        <w:t xml:space="preserve">the </w:t>
+      </w:r>
+      <w:r>
+        <w:rPr>
+          <w:rFonts w:eastAsia="Arial Unicode MS"/>
+        </w:rPr>
+        <w:t>default</w:t>
       </w:r>
       <w:r>
         <w:rPr>
@@ -12165,6 +12376,12 @@
         <w:rPr>
           <w:rFonts w:eastAsia="Arial Unicode MS"/>
         </w:rPr>
+        <w:t xml:space="preserve"> a</w:t>
+      </w:r>
+      <w:r>
+        <w:rPr>
+          <w:rFonts w:eastAsia="Arial Unicode MS"/>
+        </w:rPr>
         <w:t xml:space="preserve"> digital object </w:t>
       </w:r>
       <w:r>
@@ -12197,13 +12414,27 @@
         <w:rPr>
           <w:rFonts w:eastAsia="Arial Unicode MS"/>
         </w:rPr>
-        <w:t xml:space="preserve"> (i.e., repository returns a bitstream for a </w:t>
+        <w:t xml:space="preserve"> (i.e., repository returns a </w:t>
       </w:r>
       <w:proofErr w:type="spellStart"/>
       <w:r>
         <w:rPr>
           <w:rFonts w:eastAsia="Arial Unicode MS"/>
         </w:rPr>
+        <w:t>bitstream</w:t>
+      </w:r>
+      <w:proofErr w:type="spellEnd"/>
+      <w:r>
+        <w:rPr>
+          <w:rFonts w:eastAsia="Arial Unicode MS"/>
+        </w:rPr>
+        <w:t xml:space="preserve"> for a </w:t>
+      </w:r>
+      <w:proofErr w:type="spellStart"/>
+      <w:r>
+        <w:rPr>
+          <w:rFonts w:eastAsia="Arial Unicode MS"/>
+        </w:rPr>
         <w:t>datastream</w:t>
       </w:r>
       <w:proofErr w:type="spellEnd"/>
@@ -12217,7 +12448,19 @@
         <w:rPr>
           <w:rFonts w:eastAsia="Arial Unicode MS"/>
         </w:rPr>
-        <w:t xml:space="preserve">un-transformed), the CMA enables </w:t>
+        <w:t>un-transformed), the CMA</w:t>
+      </w:r>
+      <w:r>
+        <w:rPr>
+          <w:rFonts w:eastAsia="Arial Unicode MS"/>
+        </w:rPr>
+        <w:t xml:space="preserve"> (Content Model Architecture)</w:t>
+      </w:r>
+      <w:r>
+        <w:rPr>
+          <w:rFonts w:eastAsia="Arial Unicode MS"/>
+        </w:rPr>
+        <w:t xml:space="preserve"> enables </w:t>
       </w:r>
       <w:r>
         <w:rPr>
@@ -12354,7 +12597,14 @@
         <w:rPr>
           <w:rFonts w:eastAsia="Arial Unicode MS"/>
         </w:rPr>
-        <w:t xml:space="preserve"> can be thought of “virtual” </w:t>
+        <w:t xml:space="preserve"> can be </w:t>
+      </w:r>
+      <w:r>
+        <w:rPr>
+          <w:rFonts w:eastAsia="Arial Unicode MS"/>
+        </w:rPr>
+        <w:lastRenderedPageBreak/>
+        <w:t xml:space="preserve">thought of “virtual” </w:t>
       </w:r>
       <w:r>
         <w:rPr>
@@ -12391,7 +12641,6 @@
           <w:rFonts w:eastAsia="Arial Unicode MS"/>
           <w:i/>
         </w:rPr>
-        <w:lastRenderedPageBreak/>
         <w:t>Web Services:</w:t>
       </w:r>
       <w:r>
@@ -12464,7 +12713,19 @@
         <w:rPr>
           <w:rFonts w:eastAsia="Arial Unicode MS"/>
         </w:rPr>
-        <w:t xml:space="preserve">eb service to product custom </w:t>
+        <w:t>eb service</w:t>
+      </w:r>
+      <w:r>
+        <w:rPr>
+          <w:rFonts w:eastAsia="Arial Unicode MS"/>
+        </w:rPr>
+        <w:t>s</w:t>
+      </w:r>
+      <w:r>
+        <w:rPr>
+          <w:rFonts w:eastAsia="Arial Unicode MS"/>
+        </w:rPr>
+        <w:t xml:space="preserve"> to product custom </w:t>
       </w:r>
       <w:r>
         <w:rPr>
@@ -12489,6 +12750,12 @@
           <w:rFonts w:eastAsia="Arial Unicode MS"/>
         </w:rPr>
         <w:t xml:space="preserve"> how Fedora interacts</w:t>
+      </w:r>
+      <w:r>
+        <w:rPr>
+          <w:rFonts w:eastAsia="Arial Unicode MS"/>
+        </w:rPr>
+        <w:t xml:space="preserve"> with</w:t>
       </w:r>
       <w:r>
         <w:rPr>
@@ -12641,7 +12908,21 @@
         <w:rPr>
           <w:rFonts w:eastAsia="Arial Unicode MS"/>
         </w:rPr>
-        <w:t xml:space="preserve">service.   Datastreams are constituent parts of </w:t>
+        <w:t xml:space="preserve">service.   </w:t>
+      </w:r>
+      <w:proofErr w:type="spellStart"/>
+      <w:r>
+        <w:rPr>
+          <w:rFonts w:eastAsia="Arial Unicode MS"/>
+        </w:rPr>
+        <w:t>Datastreams</w:t>
+      </w:r>
+      <w:proofErr w:type="spellEnd"/>
+      <w:r>
+        <w:rPr>
+          <w:rFonts w:eastAsia="Arial Unicode MS"/>
+        </w:rPr>
+        <w:t xml:space="preserve"> are constituent parts of </w:t>
       </w:r>
       <w:r>
         <w:rPr>
@@ -12727,7 +13008,21 @@
         <w:rPr>
           <w:rFonts w:eastAsia="Arial Unicode MS"/>
         </w:rPr>
-        <w:t xml:space="preserve">.   Datastreams </w:t>
+        <w:t xml:space="preserve">.   </w:t>
+      </w:r>
+      <w:proofErr w:type="spellStart"/>
+      <w:r>
+        <w:rPr>
+          <w:rFonts w:eastAsia="Arial Unicode MS"/>
+        </w:rPr>
+        <w:t>Datastreams</w:t>
+      </w:r>
+      <w:proofErr w:type="spellEnd"/>
+      <w:r>
+        <w:rPr>
+          <w:rFonts w:eastAsia="Arial Unicode MS"/>
+        </w:rPr>
+        <w:t xml:space="preserve"> </w:t>
       </w:r>
       <w:r>
         <w:rPr>
@@ -12809,14 +13104,7 @@
         <w:rPr>
           <w:rFonts w:eastAsia="Arial Unicode MS"/>
         </w:rPr>
-        <w:t xml:space="preserve">can serve as input to </w:t>
-      </w:r>
-      <w:proofErr w:type="gramStart"/>
-      <w:r>
-        <w:rPr>
-          <w:rFonts w:eastAsia="Arial Unicode MS"/>
-        </w:rPr>
-        <w:t xml:space="preserve">another </w:t>
+        <w:t xml:space="preserve">can serve as input to other </w:t>
       </w:r>
       <w:r>
         <w:rPr>
@@ -12830,7 +13118,6 @@
         </w:rPr>
         <w:t>services</w:t>
       </w:r>
-      <w:proofErr w:type="gramEnd"/>
       <w:r>
         <w:rPr>
           <w:rFonts w:eastAsia="Arial Unicode MS"/>
@@ -13336,6 +13623,12 @@
         </w:rPr>
         <w:t>SDep</w:t>
       </w:r>
+      <w:r>
+        <w:rPr>
+          <w:rFonts w:eastAsia="Arial Unicode MS"/>
+        </w:rPr>
+        <w:t>s</w:t>
+      </w:r>
       <w:proofErr w:type="spellEnd"/>
       <w:r>
         <w:rPr>
@@ -13419,6 +13712,7 @@
         </w:rPr>
         <w:t xml:space="preserve">or </w:t>
       </w:r>
+      <w:proofErr w:type="spellStart"/>
       <w:r>
         <w:rPr>
           <w:rFonts w:eastAsia="Arial Unicode MS"/>
@@ -13438,25 +13732,222 @@
           <w:rFonts w:eastAsia="Arial Unicode MS"/>
           <w:i/>
         </w:rPr>
-        <w:t>odel)</w:t>
-      </w:r>
-      <w:r>
-        <w:rPr>
-          <w:rFonts w:eastAsia="Arial Unicode MS"/>
-        </w:rPr>
-        <w:t>: A digital object that in addition to being used to store information that will allow you to validate whether a data object constitutes a valid object corresponding to that content model.  The Content Model is also an important piece for doing disseminations in the Content Model Architecture.  A Data Object will indicate which Content model they represent via a special RELS-EXT relationship.   The C</w:t>
-      </w:r>
-      <w:r>
-        <w:rPr>
-          <w:rFonts w:eastAsia="Arial Unicode MS"/>
-        </w:rPr>
-        <w:t>ontent Model</w:t>
-      </w:r>
-      <w:r>
-        <w:rPr>
-          <w:rFonts w:eastAsia="Arial Unicode MS"/>
-        </w:rPr>
-        <w:t xml:space="preserve"> indicates which </w:t>
+        <w:t>odel</w:t>
+      </w:r>
+      <w:proofErr w:type="spellEnd"/>
+      <w:r>
+        <w:rPr>
+          <w:rFonts w:eastAsia="Arial Unicode MS"/>
+          <w:i/>
+        </w:rPr>
+        <w:t>)</w:t>
+      </w:r>
+      <w:r>
+        <w:rPr>
+          <w:rFonts w:eastAsia="Arial Unicode MS"/>
+        </w:rPr>
+        <w:t xml:space="preserve">: A digital object that </w:t>
+      </w:r>
+      <w:r>
+        <w:rPr>
+          <w:rFonts w:eastAsia="Arial Unicode MS"/>
+        </w:rPr>
+        <w:t>is used</w:t>
+      </w:r>
+      <w:r>
+        <w:rPr>
+          <w:rFonts w:eastAsia="Arial Unicode MS"/>
+        </w:rPr>
+        <w:t xml:space="preserve"> to store information </w:t>
+      </w:r>
+      <w:r>
+        <w:rPr>
+          <w:rFonts w:eastAsia="Arial Unicode MS"/>
+        </w:rPr>
+        <w:t>which</w:t>
+      </w:r>
+      <w:r>
+        <w:rPr>
+          <w:rFonts w:eastAsia="Arial Unicode MS"/>
+        </w:rPr>
+        <w:t xml:space="preserve"> </w:t>
+      </w:r>
+      <w:r>
+        <w:rPr>
+          <w:rFonts w:eastAsia="Arial Unicode MS"/>
+        </w:rPr>
+        <w:t xml:space="preserve">will allow </w:t>
+      </w:r>
+      <w:r>
+        <w:rPr>
+          <w:rFonts w:eastAsia="Arial Unicode MS"/>
+        </w:rPr>
+        <w:t>Fedora</w:t>
+      </w:r>
+      <w:r>
+        <w:rPr>
+          <w:rFonts w:eastAsia="Arial Unicode MS"/>
+        </w:rPr>
+        <w:t xml:space="preserve"> to </w:t>
+      </w:r>
+      <w:r>
+        <w:rPr>
+          <w:rFonts w:eastAsia="Arial Unicode MS"/>
+        </w:rPr>
+        <w:t>determine</w:t>
+      </w:r>
+      <w:r>
+        <w:rPr>
+          <w:rFonts w:eastAsia="Arial Unicode MS"/>
+        </w:rPr>
+        <w:t xml:space="preserve"> whether a data object</w:t>
+      </w:r>
+      <w:r>
+        <w:rPr>
+          <w:rFonts w:eastAsia="Arial Unicode MS"/>
+        </w:rPr>
+        <w:t>, which asserts conformance to a content model,</w:t>
+      </w:r>
+      <w:r>
+        <w:rPr>
+          <w:rFonts w:eastAsia="Arial Unicode MS"/>
+        </w:rPr>
+        <w:t xml:space="preserve"> </w:t>
+      </w:r>
+      <w:r>
+        <w:rPr>
+          <w:rFonts w:eastAsia="Arial Unicode MS"/>
+        </w:rPr>
+        <w:t xml:space="preserve">is </w:t>
+      </w:r>
+      <w:r>
+        <w:rPr>
+          <w:rFonts w:eastAsia="Arial Unicode MS"/>
+        </w:rPr>
+        <w:t>valid</w:t>
+      </w:r>
+      <w:r>
+        <w:rPr>
+          <w:rFonts w:eastAsia="Arial Unicode MS"/>
+        </w:rPr>
+        <w:t>.</w:t>
+      </w:r>
+      <w:r>
+        <w:rPr>
+          <w:rFonts w:eastAsia="Arial Unicode MS"/>
+        </w:rPr>
+        <w:t xml:space="preserve"> </w:t>
+      </w:r>
+      <w:r>
+        <w:rPr>
+          <w:rFonts w:eastAsia="Arial Unicode MS"/>
+        </w:rPr>
+        <w:t xml:space="preserve"> </w:t>
+      </w:r>
+      <w:r>
+        <w:rPr>
+          <w:rFonts w:eastAsia="Arial Unicode MS"/>
+        </w:rPr>
+        <w:t xml:space="preserve">The Content Model is also </w:t>
+      </w:r>
+      <w:proofErr w:type="gramStart"/>
+      <w:r>
+        <w:rPr>
+          <w:rFonts w:eastAsia="Arial Unicode MS"/>
+        </w:rPr>
+        <w:t>important</w:t>
+      </w:r>
+      <w:r>
+        <w:rPr>
+          <w:rFonts w:eastAsia="Arial Unicode MS"/>
+        </w:rPr>
+        <w:t xml:space="preserve"> </w:t>
+      </w:r>
+      <w:r>
+        <w:rPr>
+          <w:rFonts w:eastAsia="Arial Unicode MS"/>
+        </w:rPr>
+        <w:t xml:space="preserve"> </w:t>
+      </w:r>
+      <w:r>
+        <w:rPr>
+          <w:rFonts w:eastAsia="Arial Unicode MS"/>
+        </w:rPr>
+        <w:lastRenderedPageBreak/>
+        <w:t>for</w:t>
+      </w:r>
+      <w:proofErr w:type="gramEnd"/>
+      <w:r>
+        <w:rPr>
+          <w:rFonts w:eastAsia="Arial Unicode MS"/>
+        </w:rPr>
+        <w:t xml:space="preserve"> </w:t>
+      </w:r>
+      <w:r>
+        <w:rPr>
+          <w:rFonts w:eastAsia="Arial Unicode MS"/>
+        </w:rPr>
+        <w:t>performing</w:t>
+      </w:r>
+      <w:r>
+        <w:rPr>
+          <w:rFonts w:eastAsia="Arial Unicode MS"/>
+        </w:rPr>
+        <w:t xml:space="preserve"> </w:t>
+      </w:r>
+      <w:r>
+        <w:rPr>
+          <w:rFonts w:eastAsia="Arial Unicode MS"/>
+        </w:rPr>
+        <w:t xml:space="preserve">disseminations in </w:t>
+      </w:r>
+      <w:r>
+        <w:rPr>
+          <w:rFonts w:eastAsia="Arial Unicode MS"/>
+        </w:rPr>
+        <w:t xml:space="preserve">Fedora, based on </w:t>
+      </w:r>
+      <w:r>
+        <w:rPr>
+          <w:rFonts w:eastAsia="Arial Unicode MS"/>
+        </w:rPr>
+        <w:t>the Content Model Architecture.  A Data Object will indicate which Content model they represent via a special RELS-EXT relationship.   The C</w:t>
+      </w:r>
+      <w:r>
+        <w:rPr>
+          <w:rFonts w:eastAsia="Arial Unicode MS"/>
+        </w:rPr>
+        <w:t xml:space="preserve">ontent </w:t>
+      </w:r>
+      <w:r>
+        <w:rPr>
+          <w:rFonts w:eastAsia="Arial Unicode MS"/>
+        </w:rPr>
+        <w:t>Model</w:t>
+      </w:r>
+      <w:r>
+        <w:rPr>
+          <w:rFonts w:eastAsia="Arial Unicode MS"/>
+        </w:rPr>
+        <w:t xml:space="preserve"> will in turn </w:t>
+      </w:r>
+      <w:r>
+        <w:rPr>
+          <w:rFonts w:eastAsia="Arial Unicode MS"/>
+        </w:rPr>
+        <w:t>indicate</w:t>
+      </w:r>
+      <w:r>
+        <w:rPr>
+          <w:rFonts w:eastAsia="Arial Unicode MS"/>
+        </w:rPr>
+        <w:t xml:space="preserve"> </w:t>
+      </w:r>
+      <w:r>
+        <w:rPr>
+          <w:rFonts w:eastAsia="Arial Unicode MS"/>
+        </w:rPr>
+        <w:t xml:space="preserve">which </w:t>
       </w:r>
       <w:proofErr w:type="spellStart"/>
       <w:r>
@@ -13476,27 +13967,13 @@
         <w:rPr>
           <w:rFonts w:eastAsia="Arial Unicode MS"/>
         </w:rPr>
-        <w:t xml:space="preserve"> (or </w:t>
-      </w:r>
-      <w:proofErr w:type="spellStart"/>
-      <w:r>
-        <w:rPr>
-          <w:rFonts w:eastAsia="Arial Unicode MS"/>
-        </w:rPr>
-        <w:t>S</w:t>
-      </w:r>
-      <w:r>
-        <w:rPr>
-          <w:rFonts w:eastAsia="Arial Unicode MS"/>
-        </w:rPr>
-        <w:t>Defs</w:t>
-      </w:r>
-      <w:proofErr w:type="spellEnd"/>
-      <w:r>
-        <w:rPr>
-          <w:rFonts w:eastAsia="Arial Unicode MS"/>
-        </w:rPr>
-        <w:t xml:space="preserve">) it is associated with (also with a special RELS-EXT relationship).  </w:t>
+        <w:t>(s)</w:t>
+      </w:r>
+      <w:r>
+        <w:rPr>
+          <w:rFonts w:eastAsia="Arial Unicode MS"/>
+        </w:rPr>
+        <w:t xml:space="preserve"> it is associated with (also with a special RELS-EXT relationship).  </w:t>
       </w:r>
     </w:p>
     <w:p>
@@ -13515,7 +13992,6 @@
         <w:rPr>
           <w:rFonts w:eastAsia="Arial Unicode MS"/>
         </w:rPr>
-        <w:lastRenderedPageBreak/>
         <w:t xml:space="preserve">These </w:t>
       </w:r>
       <w:r>
@@ -13613,7 +14089,7 @@
         <w:rPr>
           <w:rFonts w:eastAsia="Arial Unicode MS"/>
         </w:rPr>
-        <w:t>At the end of the day, other digital objects make r</w:t>
+        <w:t>At the end of the day, digital objects make r</w:t>
       </w:r>
       <w:r>
         <w:rPr>
@@ -13685,7 +14161,19 @@
         <w:rPr>
           <w:rFonts w:eastAsia="Arial Unicode MS"/>
         </w:rPr>
-        <w:t xml:space="preserve">as the way of providing extended access points for digital objects (i.e., dynamic content disseminations).   This is done by adding </w:t>
+        <w:t>as the way of providing extended access points for digital objects (i.e., dynamic content disseminations</w:t>
+      </w:r>
+      <w:r>
+        <w:rPr>
+          <w:rFonts w:eastAsia="Arial Unicode MS"/>
+        </w:rPr>
+        <w:t>.</w:t>
+      </w:r>
+      <w:r>
+        <w:rPr>
+          <w:rFonts w:eastAsia="Arial Unicode MS"/>
+        </w:rPr>
+        <w:t xml:space="preserve">)   This is done by adding </w:t>
       </w:r>
       <w:r>
         <w:rPr>
@@ -13720,6 +14208,93 @@
           <w:rFonts w:eastAsia="Arial Unicode MS"/>
         </w:rPr>
       </w:pPr>
+      <w:r>
+        <w:rPr>
+          <w:rFonts w:eastAsia="Arial Unicode MS"/>
+        </w:rPr>
+        <w:t xml:space="preserve">Figure 13 indicates the relationships that exist between the four object types. Data objects assert that they conform to a particular Content Model using the </w:t>
+      </w:r>
+      <w:proofErr w:type="spellStart"/>
+      <w:r>
+        <w:rPr>
+          <w:rFonts w:eastAsia="Arial Unicode MS"/>
+          <w:i/>
+        </w:rPr>
+        <w:t>hasModel</w:t>
+      </w:r>
+      <w:proofErr w:type="spellEnd"/>
+      <w:r>
+        <w:rPr>
+          <w:rFonts w:eastAsia="Arial Unicode MS"/>
+          <w:i/>
+        </w:rPr>
+        <w:t xml:space="preserve"> </w:t>
+      </w:r>
+      <w:r>
+        <w:rPr>
+          <w:rFonts w:eastAsia="Arial Unicode MS"/>
+        </w:rPr>
+        <w:t xml:space="preserve">relationship. Content Model objects assert they provide the services included in an </w:t>
+      </w:r>
+      <w:proofErr w:type="spellStart"/>
+      <w:r>
+        <w:rPr>
+          <w:rFonts w:eastAsia="Arial Unicode MS"/>
+        </w:rPr>
+        <w:t>SDef</w:t>
+      </w:r>
+      <w:proofErr w:type="spellEnd"/>
+      <w:r>
+        <w:rPr>
+          <w:rFonts w:eastAsia="Arial Unicode MS"/>
+        </w:rPr>
+        <w:t xml:space="preserve"> using the </w:t>
+      </w:r>
+      <w:proofErr w:type="spellStart"/>
+      <w:r>
+        <w:rPr>
+          <w:rFonts w:eastAsia="Arial Unicode MS"/>
+          <w:i/>
+        </w:rPr>
+        <w:t>hasService</w:t>
+      </w:r>
+      <w:proofErr w:type="spellEnd"/>
+      <w:r>
+        <w:rPr>
+          <w:rFonts w:eastAsia="Arial Unicode MS"/>
+        </w:rPr>
+        <w:t xml:space="preserve"> relationship. Service Deployment objects assert the services for which they provide binding information by using the </w:t>
+      </w:r>
+      <w:proofErr w:type="spellStart"/>
+      <w:r>
+        <w:rPr>
+          <w:rFonts w:eastAsia="Arial Unicode MS"/>
+          <w:i/>
+        </w:rPr>
+        <w:t>isDeploymentOf</w:t>
+      </w:r>
+      <w:proofErr w:type="spellEnd"/>
+      <w:r>
+        <w:rPr>
+          <w:rFonts w:eastAsia="Arial Unicode MS"/>
+        </w:rPr>
+        <w:t xml:space="preserve"> relationship, as well as asserting the Content Models for which they provide service bindings using the </w:t>
+      </w:r>
+      <w:proofErr w:type="spellStart"/>
+      <w:r>
+        <w:rPr>
+          <w:rFonts w:eastAsia="Arial Unicode MS"/>
+          <w:i/>
+        </w:rPr>
+        <w:t>isContractorOf</w:t>
+      </w:r>
+      <w:proofErr w:type="spellEnd"/>
+      <w:r>
+        <w:rPr>
+          <w:rFonts w:eastAsia="Arial Unicode MS"/>
+        </w:rPr>
+        <w:t xml:space="preserve"> relationship.</w:t>
+      </w:r>
     </w:p>
     <w:p>
       <w:pPr>
@@ -13931,166 +14506,229 @@
         <w:rPr>
           <w:rFonts w:eastAsia="Arial Unicode MS"/>
         </w:rPr>
-        <w:t xml:space="preserve">eb services in response to </w:t>
+        <w:t>eb services in response to a</w:t>
+      </w:r>
+      <w:r>
+        <w:rPr>
+          <w:rFonts w:eastAsia="Arial Unicode MS"/>
+        </w:rPr>
+        <w:t>n</w:t>
+      </w:r>
+      <w:r>
+        <w:rPr>
+          <w:rFonts w:eastAsia="Arial Unicode MS"/>
+        </w:rPr>
+        <w:t xml:space="preserve"> </w:t>
+      </w:r>
+      <w:r>
+        <w:rPr>
+          <w:rFonts w:eastAsia="Arial Unicode MS"/>
+        </w:rPr>
+        <w:t>access</w:t>
+      </w:r>
+      <w:r>
+        <w:rPr>
+          <w:rFonts w:eastAsia="Arial Unicode MS"/>
+        </w:rPr>
+        <w:t xml:space="preserve"> request.</w:t>
+      </w:r>
+      <w:r>
+        <w:rPr>
+          <w:rFonts w:eastAsia="Arial Unicode MS"/>
+        </w:rPr>
+        <w:t xml:space="preserve">  As indicated, a client makes a request to the Fedora </w:t>
+      </w:r>
+      <w:smartTag w:uri="urn:schemas-microsoft-com:office:smarttags" w:element="stockticker">
+        <w:r>
+          <w:rPr>
+            <w:rFonts w:eastAsia="Arial Unicode MS"/>
+          </w:rPr>
+          <w:t>API</w:t>
+        </w:r>
+      </w:smartTag>
+      <w:r>
+        <w:rPr>
+          <w:rFonts w:eastAsia="Arial Unicode MS"/>
+        </w:rPr>
+        <w:t xml:space="preserve"> (with a URL in this case</w:t>
+      </w:r>
+      <w:r>
+        <w:rPr>
+          <w:rFonts w:eastAsia="Arial Unicode MS"/>
+        </w:rPr>
+        <w:t>.</w:t>
+      </w:r>
+      <w:r>
+        <w:rPr>
+          <w:rFonts w:eastAsia="Arial Unicode MS"/>
+        </w:rPr>
+        <w:t xml:space="preserve">) </w:t>
+      </w:r>
+      <w:r>
+        <w:rPr>
+          <w:rFonts w:eastAsia="Arial Unicode MS"/>
+        </w:rPr>
+        <w:t xml:space="preserve"> T</w:t>
+      </w:r>
+      <w:r>
+        <w:rPr>
+          <w:rFonts w:eastAsia="Arial Unicode MS"/>
+        </w:rPr>
+        <w:t xml:space="preserve">he </w:t>
+      </w:r>
+      <w:r>
+        <w:rPr>
+          <w:rFonts w:eastAsia="Arial Unicode MS"/>
+        </w:rPr>
+        <w:t>Fedora repository service</w:t>
+      </w:r>
+      <w:r>
+        <w:rPr>
+          <w:rFonts w:eastAsia="Arial Unicode MS"/>
+        </w:rPr>
+        <w:t xml:space="preserve"> then</w:t>
+      </w:r>
+      <w:r>
+        <w:rPr>
+          <w:rFonts w:eastAsia="Arial Unicode MS"/>
+        </w:rPr>
+        <w:t xml:space="preserve"> </w:t>
+      </w:r>
+      <w:r>
+        <w:rPr>
+          <w:rFonts w:eastAsia="Arial Unicode MS"/>
+        </w:rPr>
+        <w:t>determines the</w:t>
+      </w:r>
+      <w:r>
+        <w:rPr>
+          <w:rFonts w:eastAsia="Arial Unicode MS"/>
+        </w:rPr>
+        <w:t xml:space="preserve"> content model </w:t>
+      </w:r>
+      <w:r>
+        <w:rPr>
+          <w:rFonts w:eastAsia="Arial Unicode MS"/>
+        </w:rPr>
+        <w:t xml:space="preserve">that </w:t>
+      </w:r>
+      <w:r>
+        <w:rPr>
+          <w:rFonts w:eastAsia="Arial Unicode MS"/>
+        </w:rPr>
+        <w:t xml:space="preserve">is associated with the digital object </w:t>
+      </w:r>
+      <w:r>
+        <w:rPr>
+          <w:rFonts w:eastAsia="Arial Unicode MS"/>
+        </w:rPr>
+        <w:t xml:space="preserve">for which </w:t>
+      </w:r>
+      <w:r>
+        <w:rPr>
+          <w:rFonts w:eastAsia="Arial Unicode MS"/>
+        </w:rPr>
+        <w:t xml:space="preserve">the request is being made.  Once it knows the content model, the Fedora repository can discover what </w:t>
+      </w:r>
+      <w:proofErr w:type="spellStart"/>
+      <w:r>
+        <w:rPr>
+          <w:rFonts w:eastAsia="Arial Unicode MS"/>
+        </w:rPr>
+        <w:t>SDef</w:t>
+      </w:r>
+      <w:r>
+        <w:rPr>
+          <w:rFonts w:eastAsia="Arial Unicode MS"/>
+        </w:rPr>
+        <w:t>s</w:t>
+      </w:r>
+      <w:proofErr w:type="spellEnd"/>
+      <w:r>
+        <w:rPr>
+          <w:rFonts w:eastAsia="Arial Unicode MS"/>
+        </w:rPr>
+        <w:t xml:space="preserve"> and </w:t>
+      </w:r>
+      <w:proofErr w:type="spellStart"/>
+      <w:r>
+        <w:rPr>
+          <w:rFonts w:eastAsia="Arial Unicode MS"/>
+        </w:rPr>
+        <w:t>SDep</w:t>
+      </w:r>
+      <w:r>
+        <w:rPr>
+          <w:rFonts w:eastAsia="Arial Unicode MS"/>
+        </w:rPr>
+        <w:t>s</w:t>
+      </w:r>
+      <w:proofErr w:type="spellEnd"/>
+      <w:r>
+        <w:rPr>
+          <w:rFonts w:eastAsia="Arial Unicode MS"/>
+        </w:rPr>
+        <w:t xml:space="preserve"> are in play for this digital object.  Once all of this information is gathered, the F</w:t>
+      </w:r>
+      <w:r>
+        <w:rPr>
+          <w:rFonts w:eastAsia="Arial Unicode MS"/>
+        </w:rPr>
+        <w:t xml:space="preserve">edora repository can construct a request to the appropriate web service to transform the </w:t>
+      </w:r>
+      <w:proofErr w:type="spellStart"/>
+      <w:r>
+        <w:rPr>
+          <w:rFonts w:eastAsia="Arial Unicode MS"/>
+        </w:rPr>
+        <w:t>datastreams</w:t>
+      </w:r>
+      <w:proofErr w:type="spellEnd"/>
+      <w:r>
+        <w:rPr>
+          <w:rFonts w:eastAsia="Arial Unicode MS"/>
+        </w:rPr>
+        <w:t xml:space="preserve"> of the targe</w:t>
+      </w:r>
+      <w:r>
+        <w:rPr>
+          <w:rFonts w:eastAsia="Arial Unicode MS"/>
+        </w:rPr>
+        <w:t>t</w:t>
+      </w:r>
+      <w:r>
+        <w:rPr>
+          <w:rFonts w:eastAsia="Arial Unicode MS"/>
+        </w:rPr>
+        <w:t xml:space="preserve"> digital object (demo</w:t>
       </w:r>
       <w:proofErr w:type="gramStart"/>
       <w:r>
         <w:rPr>
           <w:rFonts w:eastAsia="Arial Unicode MS"/>
         </w:rPr>
-        <w:t>a</w:t>
+        <w:t>:2</w:t>
       </w:r>
       <w:proofErr w:type="gramEnd"/>
       <w:r>
         <w:rPr>
           <w:rFonts w:eastAsia="Arial Unicode MS"/>
         </w:rPr>
-        <w:t xml:space="preserve"> </w:t>
-      </w:r>
-      <w:r>
-        <w:rPr>
-          <w:rFonts w:eastAsia="Arial Unicode MS"/>
-        </w:rPr>
-        <w:t>access</w:t>
-      </w:r>
-      <w:r>
-        <w:rPr>
-          <w:rFonts w:eastAsia="Arial Unicode MS"/>
-        </w:rPr>
-        <w:t xml:space="preserve"> request.</w:t>
-      </w:r>
-      <w:r>
-        <w:rPr>
-          <w:rFonts w:eastAsia="Arial Unicode MS"/>
-        </w:rPr>
-        <w:t xml:space="preserve">  As indicated, a client makes a request to the Fedora </w:t>
-      </w:r>
-      <w:smartTag w:uri="urn:schemas-microsoft-com:office:smarttags" w:element="stockticker">
-        <w:r>
-          <w:rPr>
-            <w:rFonts w:eastAsia="Arial Unicode MS"/>
-          </w:rPr>
-          <w:t>API</w:t>
-        </w:r>
-      </w:smartTag>
-      <w:r>
-        <w:rPr>
-          <w:rFonts w:eastAsia="Arial Unicode MS"/>
-        </w:rPr>
-        <w:t xml:space="preserve"> (with a URL in this case), the </w:t>
-      </w:r>
-      <w:r>
-        <w:rPr>
-          <w:rFonts w:eastAsia="Arial Unicode MS"/>
-        </w:rPr>
-        <w:t xml:space="preserve">Fedora repository service figures out what content model is associated with the digital object that the request is being made for.   Once it knows the content model, the Fedora repository can discover what </w:t>
+        <w:t xml:space="preserve">).  The Fedora repository service invokes a REST-based request to the web service via HTTP, sending along arguments to enable the web service to obtain the required </w:t>
       </w:r>
       <w:proofErr w:type="spellStart"/>
       <w:r>
         <w:rPr>
           <w:rFonts w:eastAsia="Arial Unicode MS"/>
         </w:rPr>
-        <w:t>SDef</w:t>
-      </w:r>
-      <w:r>
-        <w:rPr>
-          <w:rFonts w:eastAsia="Arial Unicode MS"/>
-        </w:rPr>
-        <w:t>s</w:t>
+        <w:t>datastream</w:t>
       </w:r>
       <w:proofErr w:type="spellEnd"/>
       <w:r>
         <w:rPr>
           <w:rFonts w:eastAsia="Arial Unicode MS"/>
         </w:rPr>
-        <w:t xml:space="preserve"> and </w:t>
-      </w:r>
-      <w:proofErr w:type="spellStart"/>
-      <w:r>
-        <w:rPr>
-          <w:rFonts w:eastAsia="Arial Unicode MS"/>
-        </w:rPr>
-        <w:t>SDep</w:t>
-      </w:r>
-      <w:r>
-        <w:rPr>
-          <w:rFonts w:eastAsia="Arial Unicode MS"/>
-        </w:rPr>
-        <w:t>s</w:t>
-      </w:r>
-      <w:proofErr w:type="spellEnd"/>
-      <w:r>
-        <w:rPr>
-          <w:rFonts w:eastAsia="Arial Unicode MS"/>
-        </w:rPr>
-        <w:t xml:space="preserve"> are in play for this digital object.  Once all of this information is gathered, the F</w:t>
-      </w:r>
-      <w:r>
-        <w:rPr>
-          <w:rFonts w:eastAsia="Arial Unicode MS"/>
-        </w:rPr>
-        <w:t xml:space="preserve">edora repository can construct a request to the appropriate web service to transform the </w:t>
-      </w:r>
-      <w:proofErr w:type="spellStart"/>
-      <w:r>
-        <w:rPr>
-          <w:rFonts w:eastAsia="Arial Unicode MS"/>
-        </w:rPr>
-        <w:t>datastreams</w:t>
-      </w:r>
-      <w:proofErr w:type="spellEnd"/>
-      <w:r>
-        <w:rPr>
-          <w:rFonts w:eastAsia="Arial Unicode MS"/>
-        </w:rPr>
-        <w:t xml:space="preserve"> of the targe</w:t>
-      </w:r>
-      <w:r>
-        <w:rPr>
-          <w:rFonts w:eastAsia="Arial Unicode MS"/>
-        </w:rPr>
-        <w:t>t</w:t>
-      </w:r>
-      <w:r>
-        <w:rPr>
-          <w:rFonts w:eastAsia="Arial Unicode MS"/>
-        </w:rPr>
-        <w:t xml:space="preserve"> digital object (demo</w:t>
-      </w:r>
-      <w:proofErr w:type="gramStart"/>
-      <w:r>
-        <w:rPr>
-          <w:rFonts w:eastAsia="Arial Unicode MS"/>
-        </w:rPr>
-        <w:t>:2</w:t>
-      </w:r>
-      <w:proofErr w:type="gramEnd"/>
-      <w:r>
-        <w:rPr>
-          <w:rFonts w:eastAsia="Arial Unicode MS"/>
-        </w:rPr>
-        <w:t xml:space="preserve">).  The Fedora repository service invokes an REST-based request to the web service via HTTP, sending along arguments to enable the web service to obtain the required </w:t>
-      </w:r>
-      <w:proofErr w:type="spellStart"/>
-      <w:r>
-        <w:rPr>
-          <w:rFonts w:eastAsia="Arial Unicode MS"/>
-        </w:rPr>
-        <w:t>datastream</w:t>
-      </w:r>
-      <w:proofErr w:type="spellEnd"/>
-      <w:r>
-        <w:rPr>
-          <w:rFonts w:eastAsia="Arial Unicode MS"/>
-        </w:rPr>
-        <w:t xml:space="preserve"> inputs to fulfill the request.  The Fedora repository mediates all invocations with the external web service.  When it receives a response from the web </w:t>
-      </w:r>
-      <w:r>
-        <w:rPr>
-          <w:rFonts w:eastAsia="Arial Unicode MS"/>
-        </w:rPr>
-        <w:lastRenderedPageBreak/>
-        <w:t>service it streams it back to the original calling client.   In this case, the response is a transformation based on the raw material of Datastream1 and Datastream2 in the digital object.</w:t>
+        <w:t xml:space="preserve"> inputs to fulfill the request.  The Fedora repository mediates all invocations with the external web service.  When it receives a response from the web service it streams it back to the original calling client.   In this case, the response is a transformation based on the raw material of Datastream1 and Datastream2 in the digital object.</w:t>
       </w:r>
     </w:p>
     <w:p>
@@ -14109,10 +14747,10 @@
           <w:color w:val="FF00FF"/>
         </w:rPr>
         <w:object w:dxaOrig="11565" w:dyaOrig="7245">
-          <v:shape id="_x0000_i1029" type="#_x0000_t75" style="width:432.75pt;height:4in" o:ole="" o:bordertopcolor="this" o:borderleftcolor="this" o:borderbottomcolor="this" o:borderrightcolor="this">
+          <v:shape id="_x0000_i1029" type="#_x0000_t75" style="width:432.6pt;height:4in" o:ole="">
             <v:imagedata r:id="rId32" o:title="" croptop="1879f" cropbottom="-1746f" cropleft="3832f" cropright="388f"/>
           </v:shape>
-          <o:OLEObject Type="Embed" ProgID="Visio.Drawing.11" ShapeID="_x0000_i1029" DrawAspect="Content" ObjectID="_1274869845" r:id="rId33"/>
+          <o:OLEObject Type="Embed" ProgID="Visio.Drawing.11" ShapeID="_x0000_i1029" DrawAspect="Content" ObjectID="_1276510459" r:id="rId33"/>
         </w:object>
       </w:r>
     </w:p>
@@ -14313,12 +14951,14 @@
         </w:rPr>
         <w:t xml:space="preserve"> and </w:t>
       </w:r>
+      <w:proofErr w:type="spellStart"/>
       <w:r>
         <w:rPr>
           <w:rFonts w:eastAsia="Arial Unicode MS"/>
         </w:rPr>
         <w:t>CModel</w:t>
       </w:r>
+      <w:proofErr w:type="spellEnd"/>
       <w:r>
         <w:rPr>
           <w:rFonts w:eastAsia="Arial Unicode MS"/>
@@ -14433,12 +15073,14 @@
         </w:rPr>
         <w:t xml:space="preserve"> or </w:t>
       </w:r>
+      <w:proofErr w:type="spellStart"/>
       <w:r>
         <w:rPr>
           <w:rFonts w:eastAsia="Arial Unicode MS"/>
         </w:rPr>
         <w:t>CModel</w:t>
       </w:r>
+      <w:proofErr w:type="spellEnd"/>
       <w:r>
         <w:rPr>
           <w:rFonts w:eastAsia="Arial Unicode MS"/>
@@ -14469,6 +15111,7 @@
         <w:rPr>
           <w:rFonts w:eastAsia="Arial Unicode MS"/>
         </w:rPr>
+        <w:lastRenderedPageBreak/>
         <w:t xml:space="preserve">The web service used in the example </w:t>
       </w:r>
       <w:r>
@@ -14640,12 +15283,14 @@
         </w:rPr>
         <w:t xml:space="preserve">and </w:t>
       </w:r>
+      <w:proofErr w:type="spellStart"/>
       <w:r>
         <w:rPr>
           <w:rFonts w:eastAsia="Arial Unicode MS"/>
         </w:rPr>
         <w:t>CModel</w:t>
       </w:r>
+      <w:proofErr w:type="spellEnd"/>
       <w:r>
         <w:rPr>
           <w:rFonts w:eastAsia="Arial Unicode MS"/>
@@ -14760,9 +15405,9 @@
         </w:rPr>
         <w:drawing>
           <wp:inline distT="0" distB="0" distL="0" distR="0">
-            <wp:extent cx="4838700" cy="3429000"/>
+            <wp:extent cx="4838700" cy="3489960"/>
             <wp:effectExtent l="19050" t="0" r="0" b="0"/>
-            <wp:docPr id="15" name="Picture 15" descr="selectIngestFile"/>
+            <wp:docPr id="110" name="Picture 110"/>
             <wp:cNvGraphicFramePr>
               <a:graphicFrameLocks xmlns:a="http://schemas.openxmlformats.org/drawingml/2006/main" noChangeAspect="1"/>
             </wp:cNvGraphicFramePr>
@@ -14770,7 +15415,7 @@
               <a:graphicData uri="http://schemas.openxmlformats.org/drawingml/2006/picture">
                 <pic:pic xmlns:pic="http://schemas.openxmlformats.org/drawingml/2006/picture">
                   <pic:nvPicPr>
-                    <pic:cNvPr id="0" name="Picture 15" descr="selectIngestFile"/>
+                    <pic:cNvPr id="0" name="Picture 110"/>
                     <pic:cNvPicPr>
                       <a:picLocks noChangeAspect="1" noChangeArrowheads="1"/>
                     </pic:cNvPicPr>
@@ -14785,7 +15430,7 @@
                   <pic:spPr bwMode="auto">
                     <a:xfrm>
                       <a:off x="0" y="0"/>
-                      <a:ext cx="4838700" cy="3429000"/>
+                      <a:ext cx="4838700" cy="3489960"/>
                     </a:xfrm>
                     <a:prstGeom prst="rect">
                       <a:avLst/>
@@ -14899,13 +15544,27 @@
           <w:rStyle w:val="Code"/>
           <w:rFonts w:eastAsia="Arial Unicode MS"/>
         </w:rPr>
-        <w:t>SDef</w:t>
+        <w:t>S</w:t>
       </w:r>
       <w:r>
         <w:rPr>
           <w:rStyle w:val="Code"/>
           <w:rFonts w:eastAsia="Arial Unicode MS"/>
         </w:rPr>
+        <w:t>D</w:t>
+      </w:r>
+      <w:r>
+        <w:rPr>
+          <w:rStyle w:val="Code"/>
+          <w:rFonts w:eastAsia="Arial Unicode MS"/>
+        </w:rPr>
+        <w:t>ef</w:t>
+      </w:r>
+      <w:r>
+        <w:rPr>
+          <w:rStyle w:val="Code"/>
+          <w:rFonts w:eastAsia="Arial Unicode MS"/>
+        </w:rPr>
         <w:t>.xml</w:t>
       </w:r>
       <w:r>
@@ -14919,7 +15578,31 @@
         <w:rPr>
           <w:rFonts w:eastAsia="Arial Unicode MS"/>
         </w:rPr>
-        <w:t>Since this ingest file is encoded as FOXML select the FOXML radio button as below:</w:t>
+        <w:t xml:space="preserve">Since this ingest file is encoded as FOXML </w:t>
+      </w:r>
+      <w:r>
+        <w:rPr>
+          <w:rFonts w:eastAsia="Arial Unicode MS"/>
+        </w:rPr>
+        <w:t xml:space="preserve">1.1 </w:t>
+      </w:r>
+      <w:r>
+        <w:rPr>
+          <w:rFonts w:eastAsia="Arial Unicode MS"/>
+        </w:rPr>
+        <w:t>select the FOXML</w:t>
+      </w:r>
+      <w:r>
+        <w:rPr>
+          <w:rFonts w:eastAsia="Arial Unicode MS"/>
+        </w:rPr>
+        <w:t xml:space="preserve"> 1.1</w:t>
+      </w:r>
+      <w:r>
+        <w:rPr>
+          <w:rFonts w:eastAsia="Arial Unicode MS"/>
+        </w:rPr>
+        <w:t xml:space="preserve"> radio button as below:</w:t>
       </w:r>
     </w:p>
     <w:p>
@@ -14942,11 +15625,12 @@
           <w:noProof/>
           <w:lang w:eastAsia="en-US"/>
         </w:rPr>
+        <w:lastRenderedPageBreak/>
         <w:drawing>
           <wp:inline distT="0" distB="0" distL="0" distR="0">
-            <wp:extent cx="2857500" cy="1905000"/>
+            <wp:extent cx="3337560" cy="3337560"/>
             <wp:effectExtent l="19050" t="0" r="0" b="0"/>
-            <wp:docPr id="16" name="Picture 16" descr="foxOrMets"/>
+            <wp:docPr id="104" name="Picture 104"/>
             <wp:cNvGraphicFramePr>
               <a:graphicFrameLocks xmlns:a="http://schemas.openxmlformats.org/drawingml/2006/main" noChangeAspect="1"/>
             </wp:cNvGraphicFramePr>
@@ -14954,7 +15638,7 @@
               <a:graphicData uri="http://schemas.openxmlformats.org/drawingml/2006/picture">
                 <pic:pic xmlns:pic="http://schemas.openxmlformats.org/drawingml/2006/picture">
                   <pic:nvPicPr>
-                    <pic:cNvPr id="0" name="Picture 16" descr="foxOrMets"/>
+                    <pic:cNvPr id="0" name="Picture 104"/>
                     <pic:cNvPicPr>
                       <a:picLocks noChangeAspect="1" noChangeArrowheads="1"/>
                     </pic:cNvPicPr>
@@ -14969,7 +15653,7 @@
                   <pic:spPr bwMode="auto">
                     <a:xfrm>
                       <a:off x="0" y="0"/>
-                      <a:ext cx="2857500" cy="1905000"/>
+                      <a:ext cx="3337560" cy="3337560"/>
                     </a:xfrm>
                     <a:prstGeom prst="rect">
                       <a:avLst/>
@@ -15049,31 +15733,80 @@
           <w:rFonts w:eastAsia="Arial Unicode MS"/>
           <w:sz w:val="20"/>
         </w:rPr>
+        <w:t>S</w:t>
+      </w:r>
+      <w:r>
+        <w:rPr>
+          <w:rStyle w:val="Code"/>
+          <w:rFonts w:eastAsia="Arial Unicode MS"/>
+          <w:sz w:val="20"/>
+        </w:rPr>
+        <w:t>Def</w:t>
+      </w:r>
+      <w:proofErr w:type="gramEnd"/>
+      <w:r>
+        <w:rPr>
+          <w:rFonts w:eastAsia="Arial Unicode MS"/>
+          <w:b/>
+        </w:rPr>
+        <w:t xml:space="preserve">  </w:t>
+      </w:r>
+      <w:r>
+        <w:rPr>
+          <w:rFonts w:eastAsia="Arial Unicode MS"/>
+        </w:rPr>
+        <w:t xml:space="preserve">in your repository.  </w:t>
+      </w:r>
+      <w:r>
+        <w:rPr>
+          <w:rFonts w:eastAsia="Arial Unicode MS"/>
+        </w:rPr>
+        <w:t xml:space="preserve">This </w:t>
+      </w:r>
+      <w:proofErr w:type="spellStart"/>
+      <w:r>
+        <w:rPr>
+          <w:rFonts w:eastAsia="Arial Unicode MS"/>
+        </w:rPr>
         <w:t>SDef</w:t>
       </w:r>
-      <w:proofErr w:type="gramEnd"/>
-      <w:r>
-        <w:rPr>
-          <w:rFonts w:eastAsia="Arial Unicode MS"/>
-          <w:b/>
-        </w:rPr>
-        <w:t xml:space="preserve">  </w:t>
-      </w:r>
-      <w:r>
-        <w:rPr>
-          <w:rFonts w:eastAsia="Arial Unicode MS"/>
-        </w:rPr>
-        <w:t xml:space="preserve">in your repository.  </w:t>
-      </w:r>
-      <w:r>
-        <w:rPr>
-          <w:rFonts w:eastAsia="Arial Unicode MS"/>
-        </w:rPr>
-        <w:t xml:space="preserve">This </w:t>
+      <w:proofErr w:type="spellEnd"/>
+      <w:r>
+        <w:rPr>
+          <w:rFonts w:eastAsia="Arial Unicode MS"/>
+        </w:rPr>
+        <w:t xml:space="preserve"> defines one method </w:t>
       </w:r>
       <w:proofErr w:type="spellStart"/>
       <w:r>
         <w:rPr>
+          <w:rStyle w:val="Code"/>
+          <w:rFonts w:eastAsia="Arial Unicode MS"/>
+        </w:rPr>
+        <w:t>getContent</w:t>
+      </w:r>
+      <w:proofErr w:type="spellEnd"/>
+      <w:r>
+        <w:rPr>
+          <w:rFonts w:eastAsia="Arial Unicode MS"/>
+        </w:rPr>
+        <w:t xml:space="preserve">.  This generic method name is intentional – one could imagine this </w:t>
+      </w:r>
+      <w:r>
+        <w:rPr>
+          <w:rFonts w:eastAsia="Arial Unicode MS"/>
+        </w:rPr>
+        <w:t>one</w:t>
+      </w:r>
+      <w:r>
+        <w:rPr>
+          <w:rFonts w:eastAsia="Arial Unicode MS"/>
+        </w:rPr>
+        <w:t xml:space="preserve"> </w:t>
+      </w:r>
+      <w:proofErr w:type="spellStart"/>
+      <w:r>
+        <w:rPr>
           <w:rFonts w:eastAsia="Arial Unicode MS"/>
         </w:rPr>
         <w:t>SDef</w:t>
@@ -15083,28 +15816,150 @@
         <w:rPr>
           <w:rFonts w:eastAsia="Arial Unicode MS"/>
         </w:rPr>
-        <w:t xml:space="preserve"> defines one method </w:t>
+        <w:t xml:space="preserve"> being used as the basis for several </w:t>
       </w:r>
       <w:proofErr w:type="spellStart"/>
       <w:r>
         <w:rPr>
+          <w:rFonts w:eastAsia="Arial Unicode MS"/>
+        </w:rPr>
+        <w:t>SDep</w:t>
+      </w:r>
+      <w:r>
+        <w:rPr>
+          <w:rFonts w:eastAsia="Arial Unicode MS"/>
+        </w:rPr>
+        <w:t>s</w:t>
+      </w:r>
+      <w:proofErr w:type="spellEnd"/>
+      <w:r>
+        <w:rPr>
+          <w:rFonts w:eastAsia="Arial Unicode MS"/>
+        </w:rPr>
+        <w:t>, each of which produces “content” via a unique transformation of an underlying source.</w:t>
+      </w:r>
+      <w:r>
+        <w:rPr>
+          <w:rFonts w:eastAsia="Arial Unicode MS"/>
+        </w:rPr>
+        <w:t xml:space="preserve">  This is one of the advantages of Fedora – providing a common interface despite multiple underlying representations.</w:t>
+      </w:r>
+    </w:p>
+    <w:p>
+      <w:pPr>
+        <w:rPr>
+          <w:rFonts w:eastAsia="Arial Unicode MS"/>
+        </w:rPr>
+      </w:pPr>
+    </w:p>
+    <w:p>
+      <w:pPr>
+        <w:rPr>
+          <w:rFonts w:eastAsia="Arial Unicode MS"/>
+        </w:rPr>
+      </w:pPr>
+      <w:r>
+        <w:rPr>
+          <w:rFonts w:eastAsia="Arial Unicode MS"/>
+        </w:rPr>
+        <w:t xml:space="preserve">Follow the same procedure to ingest </w:t>
+      </w:r>
+      <w:r>
+        <w:rPr>
+          <w:rFonts w:eastAsia="Arial Unicode MS"/>
+        </w:rPr>
+        <w:t xml:space="preserve">a sample </w:t>
+      </w:r>
+      <w:proofErr w:type="spellStart"/>
+      <w:r>
+        <w:rPr>
+          <w:rFonts w:eastAsia="Arial Unicode MS"/>
+        </w:rPr>
+        <w:t>SDep</w:t>
+      </w:r>
+      <w:proofErr w:type="spellEnd"/>
+      <w:r>
+        <w:rPr>
+          <w:rFonts w:eastAsia="Arial Unicode MS"/>
+        </w:rPr>
+        <w:t xml:space="preserve"> object into the repository.  Select </w:t>
+      </w:r>
+      <w:r>
+        <w:rPr>
+          <w:rFonts w:eastAsia="Arial Unicode MS"/>
+        </w:rPr>
+        <w:t xml:space="preserve">the file </w:t>
+      </w:r>
+      <w:r>
+        <w:rPr>
           <w:rStyle w:val="Code"/>
           <w:rFonts w:eastAsia="Arial Unicode MS"/>
         </w:rPr>
-        <w:t>getContent</w:t>
+        <w:t>FEDORA_HOME/</w:t>
+      </w:r>
+      <w:proofErr w:type="spellStart"/>
+      <w:r>
+        <w:rPr>
+          <w:rStyle w:val="Code"/>
+          <w:rFonts w:eastAsia="Arial Unicode MS"/>
+        </w:rPr>
+        <w:t>userdocs</w:t>
       </w:r>
       <w:proofErr w:type="spellEnd"/>
       <w:r>
         <w:rPr>
-          <w:rFonts w:eastAsia="Arial Unicode MS"/>
-        </w:rPr>
-        <w:t xml:space="preserve">.  This generic method name is intentional – one could imagine this </w:t>
-      </w:r>
-      <w:r>
-        <w:rPr>
-          <w:rFonts w:eastAsia="Arial Unicode MS"/>
-        </w:rPr>
-        <w:t>one</w:t>
+          <w:rStyle w:val="Code"/>
+          <w:rFonts w:eastAsia="Arial Unicode MS"/>
+        </w:rPr>
+        <w:t>/tutorials</w:t>
+      </w:r>
+      <w:r>
+        <w:rPr>
+          <w:rStyle w:val="Code"/>
+          <w:rFonts w:eastAsia="Arial Unicode MS"/>
+        </w:rPr>
+        <w:t>/2</w:t>
+      </w:r>
+      <w:r>
+        <w:rPr>
+          <w:rStyle w:val="Code"/>
+          <w:rFonts w:eastAsia="Arial Unicode MS"/>
+        </w:rPr>
+        <w:t>/example3/</w:t>
+      </w:r>
+      <w:r>
+        <w:rPr>
+          <w:rStyle w:val="Code"/>
+          <w:rFonts w:eastAsia="Arial Unicode MS"/>
+        </w:rPr>
+        <w:t>S</w:t>
+      </w:r>
+      <w:r>
+        <w:rPr>
+          <w:rStyle w:val="Code"/>
+          <w:rFonts w:eastAsia="Arial Unicode MS"/>
+        </w:rPr>
+        <w:t>Dep</w:t>
+      </w:r>
+      <w:r>
+        <w:rPr>
+          <w:rStyle w:val="Code"/>
+          <w:rFonts w:eastAsia="Arial Unicode MS"/>
+        </w:rPr>
+        <w:t>.xml</w:t>
+      </w:r>
+      <w:r>
+        <w:rPr>
+          <w:rStyle w:val="Code"/>
+          <w:rFonts w:eastAsia="Arial Unicode MS"/>
+        </w:rPr>
+        <w:t xml:space="preserve">. </w:t>
+      </w:r>
+      <w:r>
+        <w:rPr>
+          <w:rFonts w:eastAsia="Arial Unicode MS"/>
+        </w:rPr>
+        <w:t xml:space="preserve"> This will create the digital object with the PID</w:t>
       </w:r>
       <w:r>
         <w:rPr>
@@ -15112,163 +15967,6 @@
         </w:rPr>
         <w:t xml:space="preserve"> </w:t>
       </w:r>
-      <w:proofErr w:type="spellStart"/>
-      <w:r>
-        <w:rPr>
-          <w:rFonts w:eastAsia="Arial Unicode MS"/>
-        </w:rPr>
-        <w:t>SDef</w:t>
-      </w:r>
-      <w:proofErr w:type="spellEnd"/>
-      <w:r>
-        <w:rPr>
-          <w:rFonts w:eastAsia="Arial Unicode MS"/>
-        </w:rPr>
-        <w:t xml:space="preserve"> being used as the basis for several </w:t>
-      </w:r>
-      <w:proofErr w:type="spellStart"/>
-      <w:r>
-        <w:rPr>
-          <w:rFonts w:eastAsia="Arial Unicode MS"/>
-        </w:rPr>
-        <w:t>SDep</w:t>
-      </w:r>
-      <w:r>
-        <w:rPr>
-          <w:rFonts w:eastAsia="Arial Unicode MS"/>
-        </w:rPr>
-        <w:t>s</w:t>
-      </w:r>
-      <w:proofErr w:type="spellEnd"/>
-      <w:r>
-        <w:rPr>
-          <w:rFonts w:eastAsia="Arial Unicode MS"/>
-        </w:rPr>
-        <w:t>, each of which produces “content” via a unique transformation of an underlying source.</w:t>
-      </w:r>
-      <w:r>
-        <w:rPr>
-          <w:rFonts w:eastAsia="Arial Unicode MS"/>
-        </w:rPr>
-        <w:t xml:space="preserve">  This is one of the advantages of Fedora – providing a common interface despite multiple underlying representations.</w:t>
-      </w:r>
-    </w:p>
-    <w:p>
-      <w:pPr>
-        <w:rPr>
-          <w:rFonts w:eastAsia="Arial Unicode MS"/>
-        </w:rPr>
-      </w:pPr>
-    </w:p>
-    <w:p>
-      <w:pPr>
-        <w:rPr>
-          <w:rFonts w:eastAsia="Arial Unicode MS"/>
-        </w:rPr>
-      </w:pPr>
-      <w:r>
-        <w:rPr>
-          <w:rFonts w:eastAsia="Arial Unicode MS"/>
-        </w:rPr>
-        <w:lastRenderedPageBreak/>
-        <w:t xml:space="preserve">Follow the same procedure to ingest </w:t>
-      </w:r>
-      <w:r>
-        <w:rPr>
-          <w:rFonts w:eastAsia="Arial Unicode MS"/>
-        </w:rPr>
-        <w:t xml:space="preserve">a sample </w:t>
-      </w:r>
-      <w:proofErr w:type="spellStart"/>
-      <w:r>
-        <w:rPr>
-          <w:rFonts w:eastAsia="Arial Unicode MS"/>
-        </w:rPr>
-        <w:t>SDep</w:t>
-      </w:r>
-      <w:proofErr w:type="spellEnd"/>
-      <w:r>
-        <w:rPr>
-          <w:rFonts w:eastAsia="Arial Unicode MS"/>
-        </w:rPr>
-        <w:t xml:space="preserve"> object into the repository.  Select </w:t>
-      </w:r>
-      <w:r>
-        <w:rPr>
-          <w:rFonts w:eastAsia="Arial Unicode MS"/>
-        </w:rPr>
-        <w:t xml:space="preserve">the file </w:t>
-      </w:r>
-      <w:r>
-        <w:rPr>
-          <w:rStyle w:val="Code"/>
-          <w:rFonts w:eastAsia="Arial Unicode MS"/>
-        </w:rPr>
-        <w:t>FEDORA_HOME/</w:t>
-      </w:r>
-      <w:proofErr w:type="spellStart"/>
-      <w:r>
-        <w:rPr>
-          <w:rStyle w:val="Code"/>
-          <w:rFonts w:eastAsia="Arial Unicode MS"/>
-        </w:rPr>
-        <w:t>userdocs</w:t>
-      </w:r>
-      <w:proofErr w:type="spellEnd"/>
-      <w:r>
-        <w:rPr>
-          <w:rStyle w:val="Code"/>
-          <w:rFonts w:eastAsia="Arial Unicode MS"/>
-        </w:rPr>
-        <w:t>/tutorials</w:t>
-      </w:r>
-      <w:r>
-        <w:rPr>
-          <w:rStyle w:val="Code"/>
-          <w:rFonts w:eastAsia="Arial Unicode MS"/>
-        </w:rPr>
-        <w:t>/2</w:t>
-      </w:r>
-      <w:r>
-        <w:rPr>
-          <w:rStyle w:val="Code"/>
-          <w:rFonts w:eastAsia="Arial Unicode MS"/>
-        </w:rPr>
-        <w:t>/example3/</w:t>
-      </w:r>
-      <w:r>
-        <w:rPr>
-          <w:rStyle w:val="Code"/>
-          <w:rFonts w:eastAsia="Arial Unicode MS"/>
-        </w:rPr>
-        <w:t>SDep</w:t>
-      </w:r>
-      <w:r>
-        <w:rPr>
-          <w:rStyle w:val="Code"/>
-          <w:rFonts w:eastAsia="Arial Unicode MS"/>
-        </w:rPr>
-        <w:t>.xml</w:t>
-      </w:r>
-      <w:r>
-        <w:rPr>
-          <w:rStyle w:val="Code"/>
-          <w:rFonts w:eastAsia="Arial Unicode MS"/>
-        </w:rPr>
-        <w:t xml:space="preserve">. </w:t>
-      </w:r>
-      <w:r>
-        <w:rPr>
-          <w:rFonts w:eastAsia="Arial Unicode MS"/>
-        </w:rPr>
-        <w:t xml:space="preserve"> This will create the digital object with the PID</w:t>
-      </w:r>
-      <w:r>
-        <w:rPr>
-          <w:rFonts w:eastAsia="Arial Unicode MS"/>
-        </w:rPr>
-        <w:t xml:space="preserve"> </w:t>
-      </w:r>
       <w:r>
         <w:rPr>
           <w:rStyle w:val="Dialog"/>
@@ -15289,7 +15987,14 @@
           <w:rStyle w:val="Dialog"/>
           <w:rFonts w:eastAsia="Arial Unicode MS"/>
         </w:rPr>
-        <w:t>SDep</w:t>
+        <w:t>S</w:t>
+      </w:r>
+      <w:r>
+        <w:rPr>
+          <w:rStyle w:val="Dialog"/>
+          <w:rFonts w:eastAsia="Arial Unicode MS"/>
+        </w:rPr>
+        <w:t>Dep</w:t>
       </w:r>
       <w:proofErr w:type="gramEnd"/>
       <w:r>
@@ -15807,6 +16512,7 @@
           <w:rStyle w:val="Dialog"/>
           <w:rFonts w:eastAsia="Arial Unicode MS"/>
         </w:rPr>
+        <w:lastRenderedPageBreak/>
         <w:t>“</w:t>
       </w:r>
       <w:proofErr w:type="gramStart"/>
@@ -15857,12 +16563,14 @@
         </w:rPr>
         <w:t xml:space="preserve">Next follow the same procedure to ingest a sample </w:t>
       </w:r>
+      <w:proofErr w:type="spellStart"/>
       <w:r>
         <w:rPr>
           <w:rFonts w:eastAsia="Arial Unicode MS"/>
         </w:rPr>
         <w:t>CModel</w:t>
       </w:r>
+      <w:proofErr w:type="spellEnd"/>
       <w:r>
         <w:rPr>
           <w:rFonts w:eastAsia="Arial Unicode MS"/>
@@ -15890,7 +16598,21 @@
           <w:rStyle w:val="Code"/>
           <w:rFonts w:eastAsia="Arial Unicode MS"/>
         </w:rPr>
-        <w:t xml:space="preserve">/tutorials/2/example3/cModel.xml. </w:t>
+        <w:t>/tutorials/2/example3/</w:t>
+      </w:r>
+      <w:r>
+        <w:rPr>
+          <w:rStyle w:val="Code"/>
+          <w:rFonts w:eastAsia="Arial Unicode MS"/>
+        </w:rPr>
+        <w:t>C</w:t>
+      </w:r>
+      <w:r>
+        <w:rPr>
+          <w:rStyle w:val="Code"/>
+          <w:rFonts w:eastAsia="Arial Unicode MS"/>
+        </w:rPr>
+        <w:t xml:space="preserve">Model.xml. </w:t>
       </w:r>
       <w:r>
         <w:rPr>
@@ -15911,7 +16633,21 @@
           <w:rStyle w:val="Dialog"/>
           <w:rFonts w:eastAsia="Arial Unicode MS"/>
         </w:rPr>
-        <w:t>:ex3cModel</w:t>
+        <w:t>:ex3</w:t>
+      </w:r>
+      <w:r>
+        <w:rPr>
+          <w:rStyle w:val="Dialog"/>
+          <w:rFonts w:eastAsia="Arial Unicode MS"/>
+        </w:rPr>
+        <w:t>C</w:t>
+      </w:r>
+      <w:r>
+        <w:rPr>
+          <w:rStyle w:val="Dialog"/>
+          <w:rFonts w:eastAsia="Arial Unicode MS"/>
+        </w:rPr>
+        <w:t>Model</w:t>
       </w:r>
       <w:proofErr w:type="gramEnd"/>
       <w:r>
@@ -15927,12 +16663,14 @@
         </w:rPr>
         <w:t xml:space="preserve">This </w:t>
       </w:r>
+      <w:proofErr w:type="spellStart"/>
       <w:r>
         <w:rPr>
           <w:rFonts w:eastAsia="Arial Unicode MS"/>
         </w:rPr>
         <w:t>CModel</w:t>
       </w:r>
+      <w:proofErr w:type="spellEnd"/>
       <w:r>
         <w:rPr>
           <w:rFonts w:eastAsia="Arial Unicode MS"/>
@@ -15964,7 +16702,13 @@
         <w:rPr>
           <w:rFonts w:eastAsia="Arial Unicode MS"/>
         </w:rPr>
-        <w:t>SDef</w:t>
+        <w:t>S</w:t>
+      </w:r>
+      <w:r>
+        <w:rPr>
+          <w:rFonts w:eastAsia="Arial Unicode MS"/>
+        </w:rPr>
+        <w:t>ervice</w:t>
       </w:r>
       <w:proofErr w:type="spellEnd"/>
       <w:r>
@@ -16155,12 +16899,14 @@
         </w:rPr>
         <w:t xml:space="preserve"> and </w:t>
       </w:r>
+      <w:proofErr w:type="spellStart"/>
       <w:r>
         <w:rPr>
           <w:rFonts w:eastAsia="Arial Unicode MS"/>
         </w:rPr>
         <w:t>CModel</w:t>
       </w:r>
+      <w:proofErr w:type="spellEnd"/>
       <w:r>
         <w:rPr>
           <w:rFonts w:eastAsia="Arial Unicode MS"/>
@@ -16334,13 +17080,36 @@
         <w:rPr>
           <w:rFonts w:eastAsia="Arial Unicode MS"/>
         </w:rPr>
-        <w:t>g the same method described in E</w:t>
-      </w:r>
-      <w:r>
-        <w:rPr>
-          <w:rFonts w:eastAsia="Arial Unicode MS"/>
-        </w:rPr>
-        <w:t>xample 1, select the Datastreams tab and:</w:t>
+        <w:t xml:space="preserve">g the same method described in </w:t>
+      </w:r>
+      <w:r>
+        <w:rPr>
+          <w:rFonts w:ascii="Arial Rounded MT Bold" w:eastAsia="Arial Unicode MS" w:hAnsi="Arial Rounded MT Bold"/>
+          <w:b/>
+          <w:sz w:val="20"/>
+          <w:szCs w:val="20"/>
+        </w:rPr>
+        <w:t>Example 1</w:t>
+      </w:r>
+      <w:r>
+        <w:rPr>
+          <w:rFonts w:eastAsia="Arial Unicode MS"/>
+        </w:rPr>
+        <w:t xml:space="preserve">, select the </w:t>
+      </w:r>
+      <w:proofErr w:type="spellStart"/>
+      <w:r>
+        <w:rPr>
+          <w:rFonts w:eastAsia="Arial Unicode MS"/>
+        </w:rPr>
+        <w:t>Datastreams</w:t>
+      </w:r>
+      <w:proofErr w:type="spellEnd"/>
+      <w:r>
+        <w:rPr>
+          <w:rFonts w:eastAsia="Arial Unicode MS"/>
+        </w:rPr>
+        <w:t xml:space="preserve"> tab and:</w:t>
       </w:r>
     </w:p>
     <w:p>
@@ -16620,7 +17389,6 @@
           <w:rStyle w:val="Dialog"/>
           <w:rFonts w:eastAsia="Arial Unicode MS"/>
         </w:rPr>
-        <w:lastRenderedPageBreak/>
         <w:t>ID</w:t>
       </w:r>
       <w:r>
@@ -16857,23 +17625,194 @@
       </w:r>
       <w:r>
         <w:rPr>
+          <w:rFonts w:eastAsia="Arial Unicode MS"/>
+        </w:rPr>
+        <w:t xml:space="preserve">the </w:t>
+      </w:r>
+      <w:proofErr w:type="spellStart"/>
+      <w:r>
+        <w:rPr>
           <w:rStyle w:val="Dialog"/>
           <w:rFonts w:eastAsia="Arial Unicode MS"/>
         </w:rPr>
-        <w:t>File/Open</w:t>
-      </w:r>
-      <w:r>
-        <w:rPr>
-          <w:rFonts w:eastAsia="Arial Unicode MS"/>
-        </w:rPr>
-        <w:t xml:space="preserve"> and enter </w:t>
+        <w:t>Datastreams</w:t>
+      </w:r>
+      <w:proofErr w:type="spellEnd"/>
+      <w:r>
+        <w:rPr>
+          <w:rFonts w:eastAsia="Arial Unicode MS"/>
+        </w:rPr>
+        <w:t xml:space="preserve"> tab from the digital object window</w:t>
+      </w:r>
+      <w:r>
+        <w:rPr>
+          <w:rFonts w:eastAsia="Arial Unicode MS"/>
+        </w:rPr>
+        <w:t xml:space="preserve">, and then select the </w:t>
       </w:r>
       <w:r>
         <w:rPr>
           <w:rStyle w:val="Dialog"/>
           <w:rFonts w:eastAsia="Arial Unicode MS"/>
         </w:rPr>
-        <w:t>demo</w:t>
+        <w:t>New RELS-EXT…</w:t>
+      </w:r>
+      <w:r>
+        <w:rPr>
+          <w:rFonts w:eastAsia="Arial Unicode MS"/>
+        </w:rPr>
+        <w:t xml:space="preserve"> </w:t>
+      </w:r>
+      <w:r>
+        <w:rPr>
+          <w:rFonts w:eastAsia="Arial Unicode MS"/>
+        </w:rPr>
+        <w:t xml:space="preserve">tab.  </w:t>
+      </w:r>
+      <w:r>
+        <w:rPr>
+          <w:rFonts w:eastAsia="Arial Unicode MS"/>
+        </w:rPr>
+        <w:t xml:space="preserve">The resulting dialog </w:t>
+      </w:r>
+      <w:r>
+        <w:rPr>
+          <w:rFonts w:eastAsia="Arial Unicode MS"/>
+        </w:rPr>
+        <w:t>will</w:t>
+      </w:r>
+      <w:r>
+        <w:rPr>
+          <w:rFonts w:eastAsia="Arial Unicode MS"/>
+        </w:rPr>
+        <w:t xml:space="preserve"> now allow you to </w:t>
+      </w:r>
+      <w:r>
+        <w:rPr>
+          <w:rFonts w:eastAsia="Arial Unicode MS"/>
+        </w:rPr>
+        <w:t xml:space="preserve">create the necessary RELS-EXT relationship to allow dynamic dissemination to work.  </w:t>
+      </w:r>
+      <w:r>
+        <w:rPr>
+          <w:rFonts w:eastAsia="Arial Unicode MS"/>
+        </w:rPr>
+        <w:t>Follow these steps:</w:t>
+      </w:r>
+    </w:p>
+    <w:p>
+      <w:pPr>
+        <w:pStyle w:val="Tutorialbulletedlist"/>
+        <w:rPr>
+          <w:rFonts w:eastAsia="Arial Unicode MS"/>
+        </w:rPr>
+      </w:pPr>
+      <w:r>
+        <w:rPr>
+          <w:rFonts w:eastAsia="Arial Unicode MS"/>
+        </w:rPr>
+        <w:t>Select the</w:t>
+      </w:r>
+      <w:r>
+        <w:rPr>
+          <w:rFonts w:eastAsia="Arial Unicode MS"/>
+        </w:rPr>
+        <w:t xml:space="preserve"> </w:t>
+      </w:r>
+      <w:r>
+        <w:rPr>
+          <w:rFonts w:ascii="Arial Rounded MT Bold" w:eastAsia="Arial Unicode MS" w:hAnsi="Arial Rounded MT Bold"/>
+          <w:b/>
+          <w:sz w:val="20"/>
+          <w:szCs w:val="20"/>
+        </w:rPr>
+        <w:t>Edit</w:t>
+      </w:r>
+      <w:r>
+        <w:rPr>
+          <w:rFonts w:eastAsia="Arial Unicode MS"/>
+        </w:rPr>
+        <w:t xml:space="preserve"> button, then the</w:t>
+      </w:r>
+      <w:r>
+        <w:rPr>
+          <w:rFonts w:eastAsia="Arial Unicode MS"/>
+        </w:rPr>
+        <w:t xml:space="preserve"> </w:t>
+      </w:r>
+      <w:r>
+        <w:rPr>
+          <w:rStyle w:val="Dialog"/>
+          <w:rFonts w:eastAsia="Arial Unicode MS"/>
+        </w:rPr>
+        <w:t xml:space="preserve">Add… </w:t>
+      </w:r>
+      <w:r>
+        <w:rPr>
+          <w:rFonts w:eastAsia="Arial Unicode MS"/>
+        </w:rPr>
+        <w:t>button to create a new relationship.</w:t>
+      </w:r>
+      <w:r>
+        <w:rPr>
+          <w:rFonts w:eastAsia="Arial Unicode MS"/>
+        </w:rPr>
+        <w:t xml:space="preserve">  </w:t>
+      </w:r>
+    </w:p>
+    <w:p>
+      <w:pPr>
+        <w:pStyle w:val="Tutorialbulletedlist"/>
+        <w:rPr>
+          <w:rFonts w:eastAsia="Arial Unicode MS"/>
+        </w:rPr>
+      </w:pPr>
+      <w:r>
+        <w:rPr>
+          <w:rFonts w:eastAsia="Arial Unicode MS"/>
+        </w:rPr>
+        <w:t xml:space="preserve">In the </w:t>
+      </w:r>
+      <w:r>
+        <w:rPr>
+          <w:rStyle w:val="Dialog"/>
+          <w:rFonts w:eastAsia="Arial Unicode MS"/>
+        </w:rPr>
+        <w:t>Enter Relationship</w:t>
+      </w:r>
+      <w:r>
+        <w:rPr>
+          <w:rFonts w:eastAsia="Arial Unicode MS"/>
+        </w:rPr>
+        <w:t xml:space="preserve"> dialog that appears, in the </w:t>
+      </w:r>
+      <w:r>
+        <w:rPr>
+          <w:rStyle w:val="Dialog"/>
+          <w:rFonts w:eastAsia="Arial Unicode MS"/>
+        </w:rPr>
+        <w:t xml:space="preserve">Predicate: </w:t>
+      </w:r>
+      <w:r>
+        <w:rPr>
+          <w:rFonts w:eastAsia="Arial Unicode MS"/>
+        </w:rPr>
+        <w:t xml:space="preserve">drop-down dialog, select the entry </w:t>
+      </w:r>
+      <w:r>
+        <w:rPr>
+          <w:rStyle w:val="Dialog"/>
+          <w:rFonts w:eastAsia="Arial Unicode MS"/>
+        </w:rPr>
+        <w:t>fedora-</w:t>
+      </w:r>
+      <w:proofErr w:type="spellStart"/>
+      <w:r>
+        <w:rPr>
+          <w:rStyle w:val="Dialog"/>
+          <w:rFonts w:eastAsia="Arial Unicode MS"/>
+        </w:rPr>
+        <w:t>model</w:t>
       </w:r>
       <w:proofErr w:type="gramStart"/>
       <w:r>
@@ -16881,184 +17820,7 @@
           <w:rStyle w:val="Dialog"/>
           <w:rFonts w:eastAsia="Arial Unicode MS"/>
         </w:rPr>
-        <w:t>:300</w:t>
-      </w:r>
-      <w:proofErr w:type="gramEnd"/>
-      <w:r>
-        <w:rPr>
-          <w:rFonts w:eastAsia="Arial Unicode MS"/>
-        </w:rPr>
-        <w:t xml:space="preserve">.   </w:t>
-      </w:r>
-      <w:r>
-        <w:rPr>
-          <w:rFonts w:eastAsia="Arial Unicode MS"/>
-        </w:rPr>
-        <w:t xml:space="preserve">Select the </w:t>
-      </w:r>
-      <w:r>
-        <w:rPr>
-          <w:rStyle w:val="Dialog"/>
-          <w:rFonts w:eastAsia="Arial Unicode MS"/>
-        </w:rPr>
-        <w:t>Datastreams</w:t>
-      </w:r>
-      <w:r>
-        <w:rPr>
-          <w:rFonts w:eastAsia="Arial Unicode MS"/>
-        </w:rPr>
-        <w:t xml:space="preserve"> tab from the digital object window</w:t>
-      </w:r>
-      <w:r>
-        <w:rPr>
-          <w:rFonts w:eastAsia="Arial Unicode MS"/>
-        </w:rPr>
-        <w:t xml:space="preserve">, and then select the </w:t>
-      </w:r>
-      <w:r>
-        <w:rPr>
-          <w:rStyle w:val="Dialog"/>
-          <w:rFonts w:eastAsia="Arial Unicode MS"/>
-        </w:rPr>
-        <w:t>New RELS-EXT…</w:t>
-      </w:r>
-      <w:r>
-        <w:rPr>
-          <w:rFonts w:eastAsia="Arial Unicode MS"/>
-        </w:rPr>
-        <w:t xml:space="preserve"> </w:t>
-      </w:r>
-      <w:r>
-        <w:rPr>
-          <w:rFonts w:eastAsia="Arial Unicode MS"/>
-        </w:rPr>
-        <w:t xml:space="preserve">tab.  </w:t>
-      </w:r>
-      <w:r>
-        <w:rPr>
-          <w:rFonts w:eastAsia="Arial Unicode MS"/>
-        </w:rPr>
-        <w:t xml:space="preserve">The resulting dialog </w:t>
-      </w:r>
-      <w:r>
-        <w:rPr>
-          <w:rFonts w:eastAsia="Arial Unicode MS"/>
-        </w:rPr>
-        <w:t>will</w:t>
-      </w:r>
-      <w:r>
-        <w:rPr>
-          <w:rFonts w:eastAsia="Arial Unicode MS"/>
-        </w:rPr>
-        <w:t xml:space="preserve"> now allow you to </w:t>
-      </w:r>
-      <w:r>
-        <w:rPr>
-          <w:rFonts w:eastAsia="Arial Unicode MS"/>
-        </w:rPr>
-        <w:t xml:space="preserve">create the necessary RELS-EXT relationship to allow dynamic dissemination to work.  </w:t>
-      </w:r>
-      <w:r>
-        <w:rPr>
-          <w:rFonts w:eastAsia="Arial Unicode MS"/>
-        </w:rPr>
-        <w:t>Follow these steps:</w:t>
-      </w:r>
-    </w:p>
-    <w:p>
-      <w:pPr>
-        <w:pStyle w:val="Tutorialbulletedlist"/>
-        <w:rPr>
-          <w:rFonts w:eastAsia="Arial Unicode MS"/>
-        </w:rPr>
-      </w:pPr>
-      <w:r>
-        <w:rPr>
-          <w:rFonts w:eastAsia="Arial Unicode MS"/>
-        </w:rPr>
-        <w:t xml:space="preserve">Select the </w:t>
-      </w:r>
-      <w:r>
-        <w:rPr>
-          <w:rStyle w:val="Dialog"/>
-          <w:rFonts w:eastAsia="Arial Unicode MS"/>
-        </w:rPr>
-        <w:t xml:space="preserve">Add… </w:t>
-      </w:r>
-      <w:r>
-        <w:rPr>
-          <w:rFonts w:eastAsia="Arial Unicode MS"/>
-        </w:rPr>
-        <w:t>button to create a new relationship.</w:t>
-      </w:r>
-      <w:r>
-        <w:rPr>
-          <w:rFonts w:eastAsia="Arial Unicode MS"/>
-        </w:rPr>
-        <w:t xml:space="preserve">  </w:t>
-      </w:r>
-    </w:p>
-    <w:p>
-      <w:pPr>
-        <w:pStyle w:val="Tutorialbulletedlist"/>
-        <w:rPr>
-          <w:rFonts w:eastAsia="Arial Unicode MS"/>
-        </w:rPr>
-      </w:pPr>
-      <w:r>
-        <w:rPr>
-          <w:rFonts w:eastAsia="Arial Unicode MS"/>
-        </w:rPr>
-        <w:t xml:space="preserve">In the </w:t>
-      </w:r>
-      <w:r>
-        <w:rPr>
-          <w:rStyle w:val="Dialog"/>
-          <w:rFonts w:eastAsia="Arial Unicode MS"/>
-        </w:rPr>
-        <w:t>Enter Relationship</w:t>
-      </w:r>
-      <w:r>
-        <w:rPr>
-          <w:rFonts w:eastAsia="Arial Unicode MS"/>
-        </w:rPr>
-        <w:t xml:space="preserve"> dialog that appears, in the </w:t>
-      </w:r>
-      <w:r>
-        <w:rPr>
-          <w:rStyle w:val="Dialog"/>
-          <w:rFonts w:eastAsia="Arial Unicode MS"/>
-        </w:rPr>
-        <w:t xml:space="preserve">Predicate: </w:t>
-      </w:r>
-      <w:r>
-        <w:rPr>
-          <w:rFonts w:eastAsia="Arial Unicode MS"/>
-        </w:rPr>
-        <w:t xml:space="preserve">drop-down dialog, select the entry </w:t>
-      </w:r>
-      <w:r>
-        <w:rPr>
-          <w:rStyle w:val="Dialog"/>
-          <w:rFonts w:eastAsia="Arial Unicode MS"/>
-        </w:rPr>
-        <w:t>fedora-</w:t>
-      </w:r>
-      <w:proofErr w:type="spellStart"/>
-      <w:r>
-        <w:rPr>
-          <w:rStyle w:val="Dialog"/>
-          <w:rFonts w:eastAsia="Arial Unicode MS"/>
-        </w:rPr>
-        <w:t>model</w:t>
-      </w:r>
-      <w:proofErr w:type="gramStart"/>
-      <w:r>
-        <w:rPr>
-          <w:rStyle w:val="Dialog"/>
-          <w:rFonts w:eastAsia="Arial Unicode MS"/>
-        </w:rPr>
-        <w:t>:hasContentModel</w:t>
+        <w:t>:hasModel</w:t>
       </w:r>
       <w:proofErr w:type="spellEnd"/>
       <w:proofErr w:type="gramEnd"/>
@@ -17082,7 +17844,21 @@
           <w:rStyle w:val="Dialog"/>
           <w:rFonts w:eastAsia="Arial Unicode MS"/>
         </w:rPr>
-        <w:t>/demo:ex3cModel</w:t>
+        <w:t>/demo:ex3</w:t>
+      </w:r>
+      <w:r>
+        <w:rPr>
+          <w:rStyle w:val="Dialog"/>
+          <w:rFonts w:eastAsia="Arial Unicode MS"/>
+        </w:rPr>
+        <w:t>C</w:t>
+      </w:r>
+      <w:r>
+        <w:rPr>
+          <w:rStyle w:val="Dialog"/>
+          <w:rFonts w:eastAsia="Arial Unicode MS"/>
+        </w:rPr>
+        <w:t>Model</w:t>
       </w:r>
       <w:r>
         <w:rPr>
@@ -17115,6 +17891,7 @@
         <w:rPr>
           <w:rFonts w:eastAsia="Arial Unicode MS"/>
         </w:rPr>
+        <w:lastRenderedPageBreak/>
         <w:t xml:space="preserve">You should then see the newly created relationship in the table at the bottom of the </w:t>
       </w:r>
       <w:r>
@@ -17135,8 +17912,17 @@
           <w:rStyle w:val="Dialog"/>
           <w:rFonts w:eastAsia="Arial Unicode MS"/>
         </w:rPr>
-        <w:t>Save Datastream</w:t>
-      </w:r>
+        <w:t xml:space="preserve">Save </w:t>
+      </w:r>
+      <w:proofErr w:type="spellStart"/>
+      <w:r>
+        <w:rPr>
+          <w:rStyle w:val="Dialog"/>
+          <w:rFonts w:eastAsia="Arial Unicode MS"/>
+        </w:rPr>
+        <w:t>Datastream</w:t>
+      </w:r>
+      <w:proofErr w:type="spellEnd"/>
       <w:r>
         <w:rPr>
           <w:rFonts w:eastAsia="Arial Unicode MS"/>
@@ -17270,12 +18056,11 @@
           <w:noProof/>
           <w:lang w:eastAsia="en-US"/>
         </w:rPr>
-        <w:lastRenderedPageBreak/>
         <w:drawing>
           <wp:inline distT="0" distB="0" distL="0" distR="0">
-            <wp:extent cx="5486400" cy="4495800"/>
+            <wp:extent cx="5486400" cy="4647819"/>
             <wp:effectExtent l="19050" t="0" r="0" b="0"/>
-            <wp:docPr id="17" name="Picture 17"/>
+            <wp:docPr id="113" name="Picture 113"/>
             <wp:cNvGraphicFramePr>
               <a:graphicFrameLocks xmlns:a="http://schemas.openxmlformats.org/drawingml/2006/main" noChangeAspect="1"/>
             </wp:cNvGraphicFramePr>
@@ -17283,7 +18068,7 @@
               <a:graphicData uri="http://schemas.openxmlformats.org/drawingml/2006/picture">
                 <pic:pic xmlns:pic="http://schemas.openxmlformats.org/drawingml/2006/picture">
                   <pic:nvPicPr>
-                    <pic:cNvPr id="0" name="Picture 17"/>
+                    <pic:cNvPr id="0" name="Picture 113"/>
                     <pic:cNvPicPr>
                       <a:picLocks noChangeAspect="1" noChangeArrowheads="1"/>
                     </pic:cNvPicPr>
@@ -17298,7 +18083,7 @@
                   <pic:spPr bwMode="auto">
                     <a:xfrm>
                       <a:off x="0" y="0"/>
-                      <a:ext cx="5486400" cy="4495800"/>
+                      <a:ext cx="5486400" cy="4647819"/>
                     </a:xfrm>
                     <a:prstGeom prst="rect">
                       <a:avLst/>
@@ -17425,33 +18210,42 @@
         <w:rPr>
           <w:rFonts w:eastAsia="Arial Unicode MS"/>
         </w:rPr>
-        <w:fldChar w:fldCharType="begin"/>
-      </w:r>
-      <w:r>
-        <w:rPr>
-          <w:rFonts w:eastAsia="Arial Unicode MS"/>
-        </w:rPr>
-        <w:instrText xml:space="preserve"> REF _Ref81557098 \h </w:instrText>
-      </w:r>
-      <w:r>
-        <w:rPr>
-          <w:rFonts w:eastAsia="Arial Unicode MS"/>
-        </w:rPr>
-        <w:fldChar w:fldCharType="separate"/>
-      </w:r>
-      <w:r>
-        <w:rPr>
-          <w:rFonts w:eastAsia="Arial Unicode MS"/>
-          <w:b/>
-          <w:bCs/>
-        </w:rPr>
-        <w:t>Error! Reference source not found.</w:t>
-      </w:r>
-      <w:r>
-        <w:rPr>
-          <w:rFonts w:eastAsia="Arial Unicode MS"/>
-        </w:rPr>
-        <w:fldChar w:fldCharType="end"/>
+        <w:t xml:space="preserve">Figure 16 </w:t>
+      </w:r>
+      <w:r>
+        <w:rPr>
+          <w:rFonts w:eastAsia="Arial Unicode MS"/>
+        </w:rPr>
+        <w:t xml:space="preserve">illustrates the role of this digital object and disseminator in response to a client request.  </w:t>
+      </w:r>
+      <w:r>
+        <w:rPr>
+          <w:rFonts w:eastAsia="Arial Unicode MS"/>
+        </w:rPr>
+        <w:t xml:space="preserve">You can go to the digital object header page at </w:t>
+      </w:r>
+      <w:bookmarkStart w:id="113" w:name="OLE_LINK1"/>
+      <w:bookmarkStart w:id="114" w:name="OLE_LINK4"/>
+      <w:r>
+        <w:rPr>
+          <w:rStyle w:val="Code"/>
+          <w:rFonts w:eastAsia="Arial Unicode MS"/>
+        </w:rPr>
+        <w:t>http://localhost:8080/fedora/get/demo:</w:t>
+      </w:r>
+      <w:r>
+        <w:rPr>
+          <w:rStyle w:val="Code"/>
+          <w:rFonts w:eastAsia="Arial Unicode MS"/>
+        </w:rPr>
+        <w:t>3</w:t>
+      </w:r>
+      <w:r>
+        <w:rPr>
+          <w:rStyle w:val="Code"/>
+          <w:rFonts w:eastAsia="Arial Unicode MS"/>
+        </w:rPr>
+        <w:t>00</w:t>
       </w:r>
       <w:r>
         <w:rPr>
@@ -17459,162 +18253,123 @@
         </w:rPr>
         <w:t xml:space="preserve"> </w:t>
       </w:r>
-      <w:proofErr w:type="gramStart"/>
-      <w:r>
-        <w:rPr>
-          <w:rFonts w:eastAsia="Arial Unicode MS"/>
-        </w:rPr>
-        <w:t>illustrates</w:t>
-      </w:r>
-      <w:proofErr w:type="gramEnd"/>
-      <w:r>
-        <w:rPr>
-          <w:rFonts w:eastAsia="Arial Unicode MS"/>
-        </w:rPr>
-        <w:t xml:space="preserve"> the role of this digital object and disseminator in response to a client request.  </w:t>
-      </w:r>
-      <w:r>
-        <w:rPr>
-          <w:rFonts w:eastAsia="Arial Unicode MS"/>
-        </w:rPr>
-        <w:t xml:space="preserve">You can go to the digital object header page at </w:t>
+      <w:bookmarkEnd w:id="113"/>
+      <w:bookmarkEnd w:id="114"/>
+      <w:r>
+        <w:rPr>
+          <w:rFonts w:eastAsia="Arial Unicode MS"/>
+        </w:rPr>
+        <w:t xml:space="preserve">and select the </w:t>
+      </w:r>
+      <w:r>
+        <w:rPr>
+          <w:rStyle w:val="Dialog"/>
+          <w:rFonts w:eastAsia="Arial Unicode MS"/>
+        </w:rPr>
+        <w:t>View Dissemination Index</w:t>
+      </w:r>
+      <w:r>
+        <w:rPr>
+          <w:rFonts w:eastAsia="Arial Unicode MS"/>
+        </w:rPr>
+        <w:t xml:space="preserve"> link.  Your newly added </w:t>
+      </w:r>
+      <w:r>
+        <w:rPr>
+          <w:rFonts w:eastAsia="Arial Unicode MS"/>
+        </w:rPr>
+        <w:t xml:space="preserve">dynamic </w:t>
+      </w:r>
+      <w:r>
+        <w:rPr>
+          <w:rFonts w:eastAsia="Arial Unicode MS"/>
+        </w:rPr>
+        <w:t>dissemination should now appear, alongside the primitive behaviors for the object.</w:t>
+      </w:r>
+      <w:r>
+        <w:rPr>
+          <w:rFonts w:eastAsia="Arial Unicode MS"/>
+        </w:rPr>
+        <w:t xml:space="preserve">   To see the results of this dynamic dissemination, you can either select </w:t>
+      </w:r>
+      <w:r>
+        <w:rPr>
+          <w:rFonts w:eastAsia="Arial Unicode MS"/>
+        </w:rPr>
+        <w:t xml:space="preserve">the </w:t>
+      </w:r>
+      <w:r>
+        <w:rPr>
+          <w:rStyle w:val="Dialog"/>
+          <w:rFonts w:eastAsia="Arial Unicode MS"/>
+        </w:rPr>
+        <w:t>Run</w:t>
+      </w:r>
+      <w:r>
+        <w:rPr>
+          <w:rFonts w:eastAsia="Arial Unicode MS"/>
+        </w:rPr>
+        <w:t xml:space="preserve"> button for</w:t>
+      </w:r>
+      <w:r>
+        <w:rPr>
+          <w:rFonts w:eastAsia="Arial Unicode MS"/>
+        </w:rPr>
+        <w:t xml:space="preserve"> </w:t>
+      </w:r>
+      <w:proofErr w:type="spellStart"/>
+      <w:r>
+        <w:rPr>
+          <w:rStyle w:val="Dialog"/>
+          <w:rFonts w:eastAsia="Arial Unicode MS"/>
+        </w:rPr>
+        <w:t>getContent</w:t>
+      </w:r>
+      <w:proofErr w:type="spellEnd"/>
+      <w:r>
+        <w:rPr>
+          <w:rFonts w:eastAsia="Arial Unicode MS"/>
+        </w:rPr>
+        <w:t xml:space="preserve"> </w:t>
+      </w:r>
+      <w:r>
+        <w:rPr>
+          <w:rFonts w:eastAsia="Arial Unicode MS"/>
+        </w:rPr>
+        <w:t xml:space="preserve">in the </w:t>
+      </w:r>
+      <w:r>
+        <w:rPr>
+          <w:rStyle w:val="Dialog"/>
+          <w:rFonts w:eastAsia="Arial Unicode MS"/>
+        </w:rPr>
+        <w:t>Method Index</w:t>
+      </w:r>
+      <w:r>
+        <w:rPr>
+          <w:rFonts w:eastAsia="Arial Unicode MS"/>
+        </w:rPr>
+        <w:t xml:space="preserve"> display or simply enter the URL </w:t>
       </w:r>
       <w:r>
         <w:rPr>
           <w:rStyle w:val="Code"/>
           <w:rFonts w:eastAsia="Arial Unicode MS"/>
         </w:rPr>
-        <w:t>http://localhost:8080/fedora/get/demo:</w:t>
+        <w:t>http://localhost:8080/fedora/get/demo:300/demo:ex3</w:t>
       </w:r>
       <w:r>
         <w:rPr>
           <w:rStyle w:val="Code"/>
           <w:rFonts w:eastAsia="Arial Unicode MS"/>
         </w:rPr>
-        <w:t>3</w:t>
+        <w:t>SDef</w:t>
       </w:r>
       <w:r>
         <w:rPr>
           <w:rStyle w:val="Code"/>
           <w:rFonts w:eastAsia="Arial Unicode MS"/>
         </w:rPr>
-        <w:t>00</w:t>
-      </w:r>
-      <w:r>
-        <w:rPr>
-          <w:rFonts w:eastAsia="Arial Unicode MS"/>
-        </w:rPr>
-        <w:t xml:space="preserve"> and select the </w:t>
-      </w:r>
-      <w:r>
-        <w:rPr>
-          <w:rStyle w:val="Dialog"/>
-          <w:rFonts w:eastAsia="Arial Unicode MS"/>
-        </w:rPr>
-        <w:t>View Dissemination Index</w:t>
-      </w:r>
-      <w:r>
-        <w:rPr>
-          <w:rFonts w:eastAsia="Arial Unicode MS"/>
-        </w:rPr>
-        <w:t xml:space="preserve"> link.  Your newly added </w:t>
-      </w:r>
-      <w:r>
-        <w:rPr>
-          <w:rFonts w:eastAsia="Arial Unicode MS"/>
-        </w:rPr>
-        <w:t xml:space="preserve">dynamic </w:t>
-      </w:r>
-      <w:r>
-        <w:rPr>
-          <w:rFonts w:eastAsia="Arial Unicode MS"/>
-        </w:rPr>
-        <w:t>dissemination should now appear, alongside the primitive behaviors for the object.</w:t>
-      </w:r>
-      <w:r>
-        <w:rPr>
-          <w:rFonts w:eastAsia="Arial Unicode MS"/>
-        </w:rPr>
-        <w:t xml:space="preserve">   To see the results of this dynamic dissemination, you can either select </w:t>
-      </w:r>
-      <w:r>
-        <w:rPr>
-          <w:rFonts w:eastAsia="Arial Unicode MS"/>
-        </w:rPr>
-        <w:t xml:space="preserve">the </w:t>
-      </w:r>
-      <w:r>
-        <w:rPr>
-          <w:rStyle w:val="Dialog"/>
-          <w:rFonts w:eastAsia="Arial Unicode MS"/>
-        </w:rPr>
-        <w:t>Run</w:t>
-      </w:r>
-      <w:r>
-        <w:rPr>
-          <w:rFonts w:eastAsia="Arial Unicode MS"/>
-        </w:rPr>
-        <w:t xml:space="preserve"> button for</w:t>
-      </w:r>
-      <w:r>
-        <w:rPr>
-          <w:rFonts w:eastAsia="Arial Unicode MS"/>
-        </w:rPr>
-        <w:t xml:space="preserve"> </w:t>
-      </w:r>
-      <w:proofErr w:type="spellStart"/>
-      <w:r>
-        <w:rPr>
-          <w:rStyle w:val="Dialog"/>
-          <w:rFonts w:eastAsia="Arial Unicode MS"/>
-        </w:rPr>
-        <w:t>getContent</w:t>
-      </w:r>
-      <w:proofErr w:type="spellEnd"/>
-      <w:r>
-        <w:rPr>
-          <w:rFonts w:eastAsia="Arial Unicode MS"/>
-        </w:rPr>
-        <w:t xml:space="preserve"> </w:t>
-      </w:r>
-      <w:r>
-        <w:rPr>
-          <w:rFonts w:eastAsia="Arial Unicode MS"/>
-        </w:rPr>
-        <w:t xml:space="preserve">in the </w:t>
-      </w:r>
-      <w:r>
-        <w:rPr>
-          <w:rStyle w:val="Dialog"/>
-          <w:rFonts w:eastAsia="Arial Unicode MS"/>
-        </w:rPr>
-        <w:t>Method Index</w:t>
-      </w:r>
-      <w:r>
-        <w:rPr>
-          <w:rFonts w:eastAsia="Arial Unicode MS"/>
-        </w:rPr>
-        <w:t xml:space="preserve"> display or simply enter the URL </w:t>
-      </w:r>
-      <w:r>
-        <w:rPr>
-          <w:rStyle w:val="Code"/>
-          <w:rFonts w:eastAsia="Arial Unicode MS"/>
-        </w:rPr>
-        <w:t>http://localhost:8080/fedora/get/demo:300/demo:ex3</w:t>
-      </w:r>
-      <w:r>
-        <w:rPr>
-          <w:rStyle w:val="Code"/>
-          <w:rFonts w:eastAsia="Arial Unicode MS"/>
-        </w:rPr>
-        <w:t>SDef</w:t>
-      </w:r>
-      <w:r>
-        <w:rPr>
-          <w:rStyle w:val="Code"/>
-          <w:rFonts w:eastAsia="Arial Unicode MS"/>
-        </w:rPr>
         <w:t xml:space="preserve">/getContent </w:t>
       </w:r>
       <w:r>
@@ -17653,8 +18408,8 @@
         </w:rPr>
       </w:pPr>
     </w:p>
-    <w:bookmarkStart w:id="113" w:name="_Toc185924183"/>
-    <w:bookmarkStart w:id="114" w:name="_Toc185924250"/>
+    <w:bookmarkStart w:id="115" w:name="_Toc185924183"/>
+    <w:bookmarkStart w:id="116" w:name="_Toc185924250"/>
     <w:p>
       <w:pPr>
         <w:pStyle w:val="Caption"/>
@@ -17668,10 +18423,10 @@
           <w:color w:val="FF00FF"/>
         </w:rPr>
         <w:object w:dxaOrig="11565" w:dyaOrig="7245">
-          <v:shape id="_x0000_i1030" type="#_x0000_t75" style="width:432.75pt;height:4in" o:ole="">
+          <v:shape id="_x0000_i1030" type="#_x0000_t75" style="width:432.6pt;height:4in" o:ole="">
             <v:imagedata r:id="rId39" o:title="" croptop="1879f" cropbottom="-1746f" cropleft="3832f" cropright="388f"/>
           </v:shape>
-          <o:OLEObject Type="Embed" ProgID="Visio.Drawing.11" ShapeID="_x0000_i1030" DrawAspect="Content" ObjectID="_1274869846" r:id="rId40"/>
+          <o:OLEObject Type="Embed" ProgID="Visio.Drawing.11" ShapeID="_x0000_i1030" DrawAspect="Content" ObjectID="_1276510460" r:id="rId40"/>
         </w:object>
       </w:r>
     </w:p>
@@ -17680,7 +18435,7 @@
         <w:pStyle w:val="Caption"/>
         <w:jc w:val="center"/>
       </w:pPr>
-      <w:bookmarkStart w:id="115" w:name="_Toc185924525"/>
+      <w:bookmarkStart w:id="117" w:name="_Toc185924525"/>
       <w:r>
         <w:t xml:space="preserve">Figure </w:t>
       </w:r>
@@ -17695,16 +18450,16 @@
       <w:r>
         <w:t xml:space="preserve"> - Example 3 dissemination via CMA</w:t>
       </w:r>
-      <w:bookmarkEnd w:id="113"/>
-      <w:bookmarkEnd w:id="114"/>
       <w:bookmarkEnd w:id="115"/>
+      <w:bookmarkEnd w:id="116"/>
+      <w:bookmarkEnd w:id="117"/>
     </w:p>
     <w:p/>
     <w:p>
       <w:pPr>
         <w:pStyle w:val="Heading2"/>
       </w:pPr>
-      <w:bookmarkStart w:id="116" w:name="_Toc201127374"/>
+      <w:bookmarkStart w:id="118" w:name="_Toc201127374"/>
       <w:r>
         <w:t xml:space="preserve">Example </w:t>
       </w:r>
@@ -17724,7 +18479,7 @@
       <w:r>
         <w:t>datastream</w:t>
       </w:r>
-      <w:bookmarkEnd w:id="116"/>
+      <w:bookmarkEnd w:id="118"/>
       <w:proofErr w:type="spellEnd"/>
     </w:p>
     <w:p>
@@ -18002,19 +18757,25 @@
         <w:rPr>
           <w:rFonts w:eastAsia="Arial Unicode MS"/>
         </w:rPr>
-        <w:t xml:space="preserve"> (the “XSL” digital object).  A</w:t>
-      </w:r>
-      <w:r>
-        <w:rPr>
-          <w:rFonts w:eastAsia="Arial Unicode MS"/>
-        </w:rPr>
-        <w:t xml:space="preserve">ssume </w:t>
-      </w:r>
-      <w:r>
-        <w:rPr>
-          <w:rFonts w:eastAsia="Arial Unicode MS"/>
-        </w:rPr>
-        <w:t>that the system assigns</w:t>
+        <w:t xml:space="preserve"> (the “XSL” digital object) </w:t>
+      </w:r>
+      <w:r>
+        <w:rPr>
+          <w:rFonts w:eastAsia="Arial Unicode MS"/>
+        </w:rPr>
+        <w:t>a</w:t>
+      </w:r>
+      <w:r>
+        <w:rPr>
+          <w:rFonts w:eastAsia="Arial Unicode MS"/>
+        </w:rPr>
+        <w:t>ssign</w:t>
+      </w:r>
+      <w:r>
+        <w:rPr>
+          <w:rFonts w:eastAsia="Arial Unicode MS"/>
+        </w:rPr>
+        <w:t>ing</w:t>
       </w:r>
       <w:r>
         <w:rPr>
@@ -18026,13 +18787,19 @@
         <w:rPr>
           <w:rFonts w:eastAsia="Arial Unicode MS"/>
         </w:rPr>
-        <w:t xml:space="preserve">a </w:t>
-      </w:r>
-      <w:r>
-        <w:rPr>
-          <w:rFonts w:eastAsia="Arial Unicode MS"/>
-        </w:rPr>
-        <w:t xml:space="preserve">PID of </w:t>
+        <w:t>the</w:t>
+      </w:r>
+      <w:r>
+        <w:rPr>
+          <w:rFonts w:eastAsia="Arial Unicode MS"/>
+        </w:rPr>
+        <w:t xml:space="preserve"> </w:t>
+      </w:r>
+      <w:r>
+        <w:rPr>
+          <w:rFonts w:eastAsia="Arial Unicode MS"/>
+        </w:rPr>
+        <w:t xml:space="preserve">PID </w:t>
       </w:r>
       <w:r>
         <w:rPr>
@@ -18327,40 +19094,45 @@
         <w:rPr>
           <w:rFonts w:eastAsia="Arial Unicode MS"/>
         </w:rPr>
-        <w:t>Create another digital object (the “disseminator” digital object). A</w:t>
-      </w:r>
-      <w:r>
-        <w:rPr>
-          <w:rFonts w:eastAsia="Arial Unicode MS"/>
-        </w:rPr>
-        <w:t xml:space="preserve">ssume </w:t>
-      </w:r>
-      <w:r>
-        <w:rPr>
-          <w:rFonts w:eastAsia="Arial Unicode MS"/>
-        </w:rPr>
-        <w:t>assigns the a</w:t>
-      </w:r>
-      <w:r>
-        <w:rPr>
-          <w:rFonts w:eastAsia="Arial Unicode MS"/>
-        </w:rPr>
-        <w:t xml:space="preserve"> PID of </w:t>
+        <w:t xml:space="preserve">Create another digital object (the “disseminator” digital object) </w:t>
+      </w:r>
+      <w:r>
+        <w:rPr>
+          <w:rFonts w:eastAsia="Arial Unicode MS"/>
+        </w:rPr>
+        <w:t>a</w:t>
+      </w:r>
+      <w:r>
+        <w:rPr>
+          <w:rFonts w:eastAsia="Arial Unicode MS"/>
+        </w:rPr>
+        <w:t>ssign</w:t>
+      </w:r>
+      <w:r>
+        <w:rPr>
+          <w:rFonts w:eastAsia="Arial Unicode MS"/>
+        </w:rPr>
+        <w:t>ing</w:t>
+      </w:r>
+      <w:r>
+        <w:rPr>
+          <w:rFonts w:eastAsia="Arial Unicode MS"/>
+        </w:rPr>
+        <w:t xml:space="preserve"> the </w:t>
+      </w:r>
+      <w:proofErr w:type="gramStart"/>
+      <w:r>
+        <w:rPr>
+          <w:rFonts w:eastAsia="Arial Unicode MS"/>
+        </w:rPr>
+        <w:t xml:space="preserve">PID  </w:t>
       </w:r>
       <w:r>
         <w:rPr>
           <w:rStyle w:val="Dialog"/>
           <w:rFonts w:eastAsia="Arial Unicode MS"/>
         </w:rPr>
-        <w:t>demo</w:t>
-      </w:r>
-      <w:proofErr w:type="gramStart"/>
-      <w:r>
-        <w:rPr>
-          <w:rStyle w:val="Dialog"/>
-          <w:rFonts w:eastAsia="Arial Unicode MS"/>
-        </w:rPr>
-        <w:t>:500</w:t>
+        <w:t>demo:500</w:t>
       </w:r>
       <w:proofErr w:type="gramEnd"/>
       <w:r>
@@ -18904,7 +19676,19 @@
         <w:rPr>
           <w:rFonts w:eastAsia="Arial Unicode MS"/>
         </w:rPr>
-        <w:t>:ex3cModel</w:t>
+        <w:t>:ex3</w:t>
+      </w:r>
+      <w:r>
+        <w:rPr>
+          <w:rFonts w:eastAsia="Arial Unicode MS"/>
+        </w:rPr>
+        <w:t>C</w:t>
+      </w:r>
+      <w:r>
+        <w:rPr>
+          <w:rFonts w:eastAsia="Arial Unicode MS"/>
+        </w:rPr>
+        <w:t>Model</w:t>
       </w:r>
       <w:proofErr w:type="gramEnd"/>
       <w:r>
@@ -19029,33 +19813,7 @@
         <w:rPr>
           <w:rFonts w:eastAsia="Arial Unicode MS"/>
         </w:rPr>
-        <w:fldChar w:fldCharType="begin"/>
-      </w:r>
-      <w:r>
-        <w:rPr>
-          <w:rFonts w:eastAsia="Arial Unicode MS"/>
-        </w:rPr>
-        <w:instrText xml:space="preserve"> REF _Ref81557098 \h </w:instrText>
-      </w:r>
-      <w:r>
-        <w:rPr>
-          <w:rFonts w:eastAsia="Arial Unicode MS"/>
-        </w:rPr>
-        <w:fldChar w:fldCharType="separate"/>
-      </w:r>
-      <w:r>
-        <w:rPr>
-          <w:rFonts w:eastAsia="Arial Unicode MS"/>
-          <w:b/>
-          <w:bCs/>
-        </w:rPr>
-        <w:t>Error! Reference source not found.</w:t>
-      </w:r>
-      <w:r>
-        <w:rPr>
-          <w:rFonts w:eastAsia="Arial Unicode MS"/>
-        </w:rPr>
-        <w:fldChar w:fldCharType="end"/>
+        <w:t>Figure 16</w:t>
       </w:r>
       <w:r>
         <w:rPr>
@@ -19067,10 +19825,10 @@
     <w:p>
       <w:r>
         <w:object w:dxaOrig="11565" w:dyaOrig="7245">
-          <v:shape id="_x0000_i1031" type="#_x0000_t75" style="width:432.75pt;height:243.75pt" o:ole="">
+          <v:shape id="_x0000_i1031" type="#_x0000_t75" style="width:432.6pt;height:243.6pt" o:ole="">
             <v:imagedata r:id="rId41" o:title=""/>
           </v:shape>
-          <o:OLEObject Type="Embed" ProgID="Visio.Drawing.11" ShapeID="_x0000_i1031" DrawAspect="Content" ObjectID="_1274869847" r:id="rId42"/>
+          <o:OLEObject Type="Embed" ProgID="Visio.Drawing.11" ShapeID="_x0000_i1031" DrawAspect="Content" ObjectID="_1276510461" r:id="rId42"/>
         </w:object>
       </w:r>
       <w:r>
@@ -19082,10 +19840,10 @@
         <w:pStyle w:val="Caption"/>
         <w:jc w:val="center"/>
       </w:pPr>
-      <w:bookmarkStart w:id="117" w:name="_Ref84299512"/>
-      <w:bookmarkStart w:id="118" w:name="_Toc185924184"/>
-      <w:bookmarkStart w:id="119" w:name="_Toc185924251"/>
-      <w:bookmarkStart w:id="120" w:name="_Toc185924526"/>
+      <w:bookmarkStart w:id="119" w:name="_Ref84299512"/>
+      <w:bookmarkStart w:id="120" w:name="_Toc185924184"/>
+      <w:bookmarkStart w:id="121" w:name="_Toc185924251"/>
+      <w:bookmarkStart w:id="122" w:name="_Toc185924526"/>
       <w:r>
         <w:t xml:space="preserve">Figure </w:t>
       </w:r>
@@ -19097,7 +19855,7 @@
           <w:t>17</w:t>
         </w:r>
       </w:fldSimple>
-      <w:bookmarkEnd w:id="117"/>
+      <w:bookmarkEnd w:id="119"/>
       <w:r>
         <w:t xml:space="preserve"> - </w:t>
       </w:r>
@@ -19111,9 +19869,9 @@
       <w:r>
         <w:t>datastream</w:t>
       </w:r>
-      <w:bookmarkEnd w:id="118"/>
-      <w:bookmarkEnd w:id="119"/>
       <w:bookmarkEnd w:id="120"/>
+      <w:bookmarkEnd w:id="121"/>
+      <w:bookmarkEnd w:id="122"/>
       <w:proofErr w:type="spellEnd"/>
     </w:p>
     <w:p/>
@@ -19121,11 +19879,11 @@
       <w:pPr>
         <w:pStyle w:val="Heading1"/>
       </w:pPr>
-      <w:bookmarkStart w:id="121" w:name="_Toc201127375"/>
+      <w:bookmarkStart w:id="123" w:name="_Toc201127375"/>
       <w:r>
         <w:t>What’s next?</w:t>
       </w:r>
-      <w:bookmarkEnd w:id="121"/>
+      <w:bookmarkEnd w:id="123"/>
     </w:p>
     <w:p>
       <w:pPr>
@@ -19272,12 +20030,14 @@
         </w:rPr>
         <w:t xml:space="preserve">, and a </w:t>
       </w:r>
+      <w:proofErr w:type="spellStart"/>
       <w:r>
         <w:rPr>
           <w:rFonts w:eastAsia="Arial Unicode MS"/>
         </w:rPr>
         <w:t>CModel</w:t>
       </w:r>
+      <w:proofErr w:type="spellEnd"/>
       <w:r>
         <w:rPr>
           <w:rFonts w:eastAsia="Arial Unicode MS"/>
@@ -19344,50 +20104,22 @@
             <w:rStyle w:val="Hyperlink"/>
             <w:rFonts w:eastAsia="Arial Unicode MS"/>
           </w:rPr>
-          <w:t>full docum</w:t>
-        </w:r>
+          <w:t>full documentation</w:t>
+        </w:r>
+      </w:hyperlink>
+      <w:r>
+        <w:rPr>
+          <w:rFonts w:eastAsia="Arial Unicode MS"/>
+        </w:rPr>
+        <w:t xml:space="preserve">.  You can also join the </w:t>
+      </w:r>
+      <w:hyperlink r:id="rId44" w:history="1">
         <w:r>
           <w:rPr>
             <w:rStyle w:val="Hyperlink"/>
             <w:rFonts w:eastAsia="Arial Unicode MS"/>
           </w:rPr>
-          <w:t>e</w:t>
-        </w:r>
-        <w:r>
-          <w:rPr>
-            <w:rStyle w:val="Hyperlink"/>
-            <w:rFonts w:eastAsia="Arial Unicode MS"/>
-          </w:rPr>
-          <w:t>ntation</w:t>
-        </w:r>
-      </w:hyperlink>
-      <w:r>
-        <w:rPr>
-          <w:rFonts w:eastAsia="Arial Unicode MS"/>
-        </w:rPr>
-        <w:t xml:space="preserve">.  You can also join the </w:t>
-      </w:r>
-      <w:hyperlink r:id="rId44" w:history="1">
-        <w:r>
-          <w:rPr>
-            <w:rStyle w:val="Hyperlink"/>
-            <w:rFonts w:eastAsia="Arial Unicode MS"/>
-          </w:rPr>
-          <w:t>Fe</w:t>
-        </w:r>
-        <w:r>
-          <w:rPr>
-            <w:rStyle w:val="Hyperlink"/>
-            <w:rFonts w:eastAsia="Arial Unicode MS"/>
-          </w:rPr>
-          <w:t>d</w:t>
-        </w:r>
-        <w:r>
-          <w:rPr>
-            <w:rStyle w:val="Hyperlink"/>
-            <w:rFonts w:eastAsia="Arial Unicode MS"/>
-          </w:rPr>
-          <w:t>ora-users mail list</w:t>
+          <w:t>Fedora-users mail list</w:t>
         </w:r>
       </w:hyperlink>
       <w:r>
@@ -23041,6 +23773,7 @@
   <w:style w:type="paragraph" w:default="1" w:styleId="Normal">
     <w:name w:val="Normal"/>
     <w:qFormat/>
+    <w:rsid w:val="00D568ED"/>
     <w:rPr>
       <w:sz w:val="24"/>
       <w:szCs w:val="24"/>
@@ -23240,11 +23973,16 @@
   </w:style>
   <w:style w:type="character" w:default="1" w:styleId="DefaultParagraphFont">
     <w:name w:val="Default Paragraph Font"/>
+    <w:uiPriority w:val="1"/>
     <w:semiHidden/>
+    <w:unhideWhenUsed/>
   </w:style>
   <w:style w:type="table" w:default="1" w:styleId="TableNormal">
     <w:name w:val="Normal Table"/>
+    <w:uiPriority w:val="99"/>
     <w:semiHidden/>
+    <w:unhideWhenUsed/>
+    <w:qFormat/>
     <w:tblPr>
       <w:tblInd w:w="0" w:type="dxa"/>
       <w:tblCellMar>
@@ -23257,7 +23995,9 @@
   </w:style>
   <w:style w:type="numbering" w:default="1" w:styleId="NoList">
     <w:name w:val="No List"/>
+    <w:uiPriority w:val="99"/>
     <w:semiHidden/>
+    <w:unhideWhenUsed/>
   </w:style>
   <w:style w:type="character" w:styleId="Hyperlink">
     <w:name w:val="Hyperlink"/>

</xml_diff>